<commit_message>
Relatório Final - Atualização
</commit_message>
<xml_diff>
--- a/Documentacao/Relatório Final_PI_UNIVESP_Grupo 010_sala 03_turma 2022.docx
+++ b/Documentacao/Relatório Final_PI_UNIVESP_Grupo 010_sala 03_turma 2022.docx
@@ -930,7 +930,19 @@
         <w:rPr>
           <w:rFonts w:ascii="Times New Roman" w:eastAsia="Times New Roman" w:hAnsi="Times New Roman" w:cs="Times New Roman"/>
         </w:rPr>
-        <w:t xml:space="preserve">O mesmo </w:t>
+        <w:t xml:space="preserve">O </w:t>
+      </w:r>
+      <w:r>
+        <w:rPr>
+          <w:rFonts w:ascii="Times New Roman" w:eastAsia="Times New Roman" w:hAnsi="Times New Roman" w:cs="Times New Roman"/>
+        </w:rPr>
+        <w:t>projeto</w:t>
+      </w:r>
+      <w:r>
+        <w:rPr>
+          <w:rFonts w:ascii="Times New Roman" w:eastAsia="Times New Roman" w:hAnsi="Times New Roman" w:cs="Times New Roman"/>
+        </w:rPr>
+        <w:t xml:space="preserve"> </w:t>
       </w:r>
       <w:r>
         <w:rPr>
@@ -1192,7 +1204,13 @@
         <w:rPr>
           <w:smallCaps/>
         </w:rPr>
-        <w:t>20</w:t>
+        <w:t>2</w:t>
+      </w:r>
+      <w:r>
+        <w:rPr>
+          <w:smallCaps/>
+        </w:rPr>
+        <w:t>2</w:t>
       </w:r>
     </w:p>
     <w:p>
@@ -1360,14 +1378,7 @@
           <w:bCs/>
         </w:rPr>
         <w:lastRenderedPageBreak/>
-        <w:t>S</w:t>
-      </w:r>
-      <w:r>
-        <w:rPr>
-          <w:b/>
-          <w:bCs/>
-        </w:rPr>
-        <w:t>UMÁRIO</w:t>
+        <w:t>SUMÁRIO</w:t>
       </w:r>
     </w:p>
     <w:p>
@@ -1383,14 +1394,13 @@
     <w:p>
       <w:pPr>
         <w:pStyle w:val="Sumrio1"/>
-        <w:jc w:val="both"/>
-        <w:rPr>
-          <w:rFonts w:asciiTheme="minorHAnsi" w:eastAsiaTheme="minorEastAsia" w:hAnsiTheme="minorHAnsi" w:cstheme="minorBidi"/>
+        <w:spacing w:line="360" w:lineRule="auto"/>
+        <w:jc w:val="both"/>
+        <w:rPr>
+          <w:rFonts w:eastAsiaTheme="minorEastAsia"/>
           <w:b w:val="0"/>
           <w:caps w:val="0"/>
           <w:noProof/>
-          <w:sz w:val="22"/>
-          <w:szCs w:val="22"/>
         </w:rPr>
       </w:pPr>
       <w:r>
@@ -1429,14 +1439,13 @@
     <w:p>
       <w:pPr>
         <w:pStyle w:val="Sumrio1"/>
-        <w:jc w:val="both"/>
-        <w:rPr>
-          <w:rFonts w:asciiTheme="minorHAnsi" w:eastAsiaTheme="minorEastAsia" w:hAnsiTheme="minorHAnsi" w:cstheme="minorBidi"/>
+        <w:spacing w:line="360" w:lineRule="auto"/>
+        <w:jc w:val="both"/>
+        <w:rPr>
+          <w:rFonts w:eastAsiaTheme="minorEastAsia"/>
           <w:b w:val="0"/>
           <w:caps w:val="0"/>
           <w:noProof/>
-          <w:sz w:val="22"/>
-          <w:szCs w:val="22"/>
         </w:rPr>
       </w:pPr>
       <w:hyperlink w:anchor="_Toc130203044" w:history="1">
@@ -1468,10 +1477,8 @@
         <w:pStyle w:val="Sumrio2"/>
         <w:jc w:val="both"/>
         <w:rPr>
-          <w:rFonts w:asciiTheme="minorHAnsi" w:eastAsiaTheme="minorEastAsia" w:hAnsiTheme="minorHAnsi" w:cstheme="minorBidi"/>
+          <w:rFonts w:eastAsiaTheme="minorEastAsia"/>
           <w:noProof/>
-          <w:sz w:val="22"/>
-          <w:szCs w:val="22"/>
         </w:rPr>
       </w:pPr>
       <w:hyperlink w:anchor="_Toc130203045" w:history="1">
@@ -1502,10 +1509,8 @@
       <w:pPr>
         <w:pStyle w:val="Sumrio2"/>
         <w:rPr>
-          <w:rFonts w:asciiTheme="minorHAnsi" w:eastAsiaTheme="minorEastAsia" w:hAnsiTheme="minorHAnsi" w:cstheme="minorBidi"/>
+          <w:rFonts w:eastAsiaTheme="minorEastAsia"/>
           <w:noProof/>
-          <w:sz w:val="22"/>
-          <w:szCs w:val="22"/>
         </w:rPr>
       </w:pPr>
       <w:hyperlink w:anchor="_Toc130203046" w:history="1">
@@ -1536,10 +1541,8 @@
         <w:pStyle w:val="Sumrio2"/>
         <w:jc w:val="both"/>
         <w:rPr>
-          <w:rFonts w:asciiTheme="minorHAnsi" w:eastAsiaTheme="minorEastAsia" w:hAnsiTheme="minorHAnsi" w:cstheme="minorBidi"/>
+          <w:rFonts w:eastAsiaTheme="minorEastAsia"/>
           <w:noProof/>
-          <w:sz w:val="22"/>
-          <w:szCs w:val="22"/>
         </w:rPr>
       </w:pPr>
       <w:hyperlink w:anchor="_Toc130203047" w:history="1">
@@ -1571,10 +1574,8 @@
         <w:pStyle w:val="Sumrio2"/>
         <w:jc w:val="both"/>
         <w:rPr>
-          <w:rFonts w:asciiTheme="minorHAnsi" w:eastAsiaTheme="minorEastAsia" w:hAnsiTheme="minorHAnsi" w:cstheme="minorBidi"/>
+          <w:rFonts w:eastAsiaTheme="minorEastAsia"/>
           <w:noProof/>
-          <w:sz w:val="22"/>
-          <w:szCs w:val="22"/>
         </w:rPr>
       </w:pPr>
       <w:hyperlink w:anchor="_Toc130203048" w:history="1">
@@ -1655,22 +1656,14 @@
     </w:p>
     <w:p>
       <w:pPr>
-        <w:rPr>
-          <w:lang w:eastAsia="pt-BR"/>
-        </w:rPr>
-      </w:pPr>
-    </w:p>
-    <w:p>
-      <w:pPr>
         <w:pStyle w:val="Sumrio1"/>
-        <w:jc w:val="both"/>
-        <w:rPr>
-          <w:rFonts w:asciiTheme="minorHAnsi" w:eastAsiaTheme="minorEastAsia" w:hAnsiTheme="minorHAnsi" w:cstheme="minorBidi"/>
+        <w:spacing w:line="360" w:lineRule="auto"/>
+        <w:jc w:val="both"/>
+        <w:rPr>
+          <w:rFonts w:eastAsiaTheme="minorEastAsia"/>
           <w:b w:val="0"/>
           <w:caps w:val="0"/>
           <w:noProof/>
-          <w:sz w:val="22"/>
-          <w:szCs w:val="22"/>
         </w:rPr>
       </w:pPr>
       <w:hyperlink w:anchor="_Toc130203050" w:history="1">
@@ -1693,14 +1686,7 @@
             <w:rStyle w:val="Hyperlink"/>
             <w:noProof/>
           </w:rPr>
-          <w:t xml:space="preserve">: </w:t>
-        </w:r>
-        <w:r>
-          <w:rPr>
-            <w:rStyle w:val="Hyperlink"/>
-            <w:noProof/>
-          </w:rPr>
-          <w:t>solução final</w:t>
+          <w:t>: solução final</w:t>
         </w:r>
         <w:r>
           <w:rPr>
@@ -1720,14 +1706,13 @@
     <w:p>
       <w:pPr>
         <w:pStyle w:val="Sumrio1"/>
-        <w:jc w:val="both"/>
-        <w:rPr>
-          <w:rFonts w:asciiTheme="minorHAnsi" w:eastAsiaTheme="minorEastAsia" w:hAnsiTheme="minorHAnsi" w:cstheme="minorBidi"/>
+        <w:spacing w:line="360" w:lineRule="auto"/>
+        <w:jc w:val="both"/>
+        <w:rPr>
+          <w:rFonts w:eastAsiaTheme="minorEastAsia"/>
           <w:b w:val="0"/>
           <w:caps w:val="0"/>
           <w:noProof/>
-          <w:sz w:val="22"/>
-          <w:szCs w:val="22"/>
         </w:rPr>
       </w:pPr>
       <w:hyperlink w:anchor="_Toc130203051" w:history="1">
@@ -1757,14 +1742,13 @@
     <w:p>
       <w:pPr>
         <w:pStyle w:val="Sumrio1"/>
-        <w:jc w:val="both"/>
-        <w:rPr>
-          <w:rFonts w:asciiTheme="minorHAnsi" w:eastAsiaTheme="minorEastAsia" w:hAnsiTheme="minorHAnsi" w:cstheme="minorBidi"/>
+        <w:spacing w:line="360" w:lineRule="auto"/>
+        <w:jc w:val="both"/>
+        <w:rPr>
+          <w:rFonts w:eastAsiaTheme="minorEastAsia"/>
           <w:b w:val="0"/>
           <w:caps w:val="0"/>
           <w:noProof/>
-          <w:sz w:val="22"/>
-          <w:szCs w:val="22"/>
         </w:rPr>
       </w:pPr>
       <w:hyperlink w:anchor="_Toc130203052" w:history="1">
@@ -1793,14 +1777,13 @@
     <w:p>
       <w:pPr>
         <w:pStyle w:val="Sumrio1"/>
-        <w:jc w:val="both"/>
-        <w:rPr>
-          <w:rFonts w:asciiTheme="minorHAnsi" w:eastAsiaTheme="minorEastAsia" w:hAnsiTheme="minorHAnsi" w:cstheme="minorBidi"/>
+        <w:spacing w:line="360" w:lineRule="auto"/>
+        <w:jc w:val="both"/>
+        <w:rPr>
+          <w:rFonts w:eastAsiaTheme="minorEastAsia"/>
           <w:b w:val="0"/>
           <w:caps w:val="0"/>
           <w:noProof/>
-          <w:sz w:val="22"/>
-          <w:szCs w:val="22"/>
         </w:rPr>
       </w:pPr>
       <w:hyperlink w:anchor="_Toc130203053" w:history="1">
@@ -1809,14 +1792,14 @@
             <w:rStyle w:val="Hyperlink"/>
             <w:noProof/>
           </w:rPr>
-          <w:t xml:space="preserve">Anexo </w:t>
+          <w:t>Anexo</w:t>
         </w:r>
         <w:r>
           <w:rPr>
             <w:rStyle w:val="Hyperlink"/>
             <w:noProof/>
           </w:rPr>
-          <w:t>A</w:t>
+          <w:t>S</w:t>
         </w:r>
         <w:r>
           <w:rPr>
@@ -1836,6 +1819,7 @@
     <w:p>
       <w:pPr>
         <w:pStyle w:val="Sumrio1"/>
+        <w:spacing w:line="360" w:lineRule="auto"/>
         <w:jc w:val="both"/>
         <w:rPr>
           <w:noProof/>
@@ -1854,7 +1838,14 @@
             <w:rStyle w:val="Hyperlink"/>
             <w:noProof/>
           </w:rPr>
-          <w:t>NEXO B</w:t>
+          <w:t>PÊNDICE</w:t>
+        </w:r>
+        <w:r>
+          <w:rPr>
+            <w:rStyle w:val="Hyperlink"/>
+            <w:noProof/>
+          </w:rPr>
+          <w:t>S</w:t>
         </w:r>
         <w:r>
           <w:rPr>
@@ -1875,11 +1866,18 @@
         <w:rPr>
           <w:noProof/>
         </w:rPr>
-        <w:t>19</w:t>
-      </w:r>
-    </w:p>
-    <w:p>
-      <w:pPr>
+        <w:t>1</w:t>
+      </w:r>
+      <w:r>
+        <w:rPr>
+          <w:noProof/>
+        </w:rPr>
+        <w:t>8</w:t>
+      </w:r>
+    </w:p>
+    <w:p>
+      <w:pPr>
+        <w:spacing w:line="360" w:lineRule="auto"/>
         <w:rPr>
           <w:rFonts w:ascii="Times New Roman" w:hAnsi="Times New Roman" w:cs="Times New Roman"/>
           <w:b/>
@@ -1894,143 +1892,50 @@
           <w:bCs/>
           <w:lang w:eastAsia="pt-BR"/>
         </w:rPr>
-        <w:t>BRAINSTORM</w:t>
-      </w:r>
-      <w:r>
+        <w:t xml:space="preserve"> </w:t>
+      </w:r>
+    </w:p>
+    <w:p>
+      <w:pPr>
+        <w:spacing w:after="120" w:line="360" w:lineRule="auto"/>
         <w:rPr>
           <w:rFonts w:ascii="Times New Roman" w:hAnsi="Times New Roman" w:cs="Times New Roman"/>
-          <w:b/>
-          <w:bCs/>
-          <w:lang w:eastAsia="pt-BR"/>
-        </w:rPr>
-        <w:t xml:space="preserve"> </w:t>
-      </w:r>
+        </w:rPr>
+      </w:pPr>
       <w:r>
         <w:rPr>
           <w:rFonts w:ascii="Times New Roman" w:hAnsi="Times New Roman" w:cs="Times New Roman"/>
-          <w:b/>
-          <w:bCs/>
-          <w:lang w:eastAsia="pt-BR"/>
-        </w:rPr>
-        <w:t>..............................................................................................................</w:t>
-      </w:r>
-      <w:r>
-        <w:rPr>
-          <w:rFonts w:ascii="Times New Roman" w:hAnsi="Times New Roman" w:cs="Times New Roman"/>
-          <w:b/>
-          <w:bCs/>
-          <w:lang w:eastAsia="pt-BR"/>
-        </w:rPr>
-        <w:t>.</w:t>
-      </w:r>
-      <w:r>
-        <w:rPr>
-          <w:rFonts w:ascii="Times New Roman" w:hAnsi="Times New Roman" w:cs="Times New Roman"/>
-          <w:b/>
-          <w:bCs/>
-          <w:lang w:eastAsia="pt-BR"/>
-        </w:rPr>
-        <w:t>....</w:t>
-      </w:r>
-      <w:r>
-        <w:rPr>
-          <w:rFonts w:ascii="Times New Roman" w:hAnsi="Times New Roman" w:cs="Times New Roman"/>
-          <w:b/>
-          <w:bCs/>
-          <w:lang w:eastAsia="pt-BR"/>
-        </w:rPr>
-        <w:t xml:space="preserve">..20  </w:t>
-      </w:r>
-    </w:p>
-    <w:p>
-      <w:pPr>
-        <w:pStyle w:val="Sumrio1"/>
-        <w:jc w:val="both"/>
-        <w:rPr>
-          <w:rFonts w:asciiTheme="minorHAnsi" w:eastAsiaTheme="minorEastAsia" w:hAnsiTheme="minorHAnsi" w:cstheme="minorBidi"/>
-          <w:b w:val="0"/>
-          <w:caps w:val="0"/>
-          <w:noProof/>
-          <w:sz w:val="22"/>
-          <w:szCs w:val="22"/>
-        </w:rPr>
-      </w:pPr>
-      <w:r>
+        </w:rPr>
         <w:fldChar w:fldCharType="end"/>
       </w:r>
       <w:r>
-        <w:rPr>
-          <w:rFonts w:asciiTheme="minorHAnsi" w:eastAsiaTheme="minorEastAsia" w:hAnsiTheme="minorHAnsi" w:cstheme="minorBidi"/>
-          <w:b w:val="0"/>
-          <w:caps w:val="0"/>
-          <w:noProof/>
-          <w:sz w:val="22"/>
-          <w:szCs w:val="22"/>
-        </w:rPr>
-        <w:t xml:space="preserve"> </w:t>
-      </w:r>
-    </w:p>
-    <w:p>
-      <w:pPr>
-        <w:spacing w:line="360" w:lineRule="auto"/>
-        <w:jc w:val="both"/>
-        <w:rPr>
-          <w:rFonts w:ascii="Times New Roman" w:eastAsia="Times New Roman" w:hAnsi="Times New Roman" w:cs="Times New Roman"/>
-        </w:rPr>
-      </w:pPr>
-    </w:p>
-    <w:p>
-      <w:pPr>
-        <w:spacing w:line="360" w:lineRule="auto"/>
-        <w:jc w:val="both"/>
-        <w:rPr>
-          <w:rFonts w:ascii="Times New Roman" w:eastAsia="Times New Roman" w:hAnsi="Times New Roman" w:cs="Times New Roman"/>
-        </w:rPr>
-      </w:pPr>
-    </w:p>
-    <w:p>
-      <w:pPr>
-        <w:spacing w:line="360" w:lineRule="auto"/>
-        <w:jc w:val="both"/>
-        <w:rPr>
-          <w:rFonts w:ascii="Times New Roman" w:eastAsia="Times New Roman" w:hAnsi="Times New Roman" w:cs="Times New Roman"/>
-        </w:rPr>
-      </w:pPr>
-    </w:p>
-    <w:p>
-      <w:pPr>
-        <w:spacing w:line="360" w:lineRule="auto"/>
-        <w:jc w:val="both"/>
-        <w:rPr>
-          <w:rFonts w:ascii="Times New Roman" w:eastAsia="Times New Roman" w:hAnsi="Times New Roman" w:cs="Times New Roman"/>
-        </w:rPr>
-      </w:pPr>
-    </w:p>
-    <w:p>
-      <w:pPr>
-        <w:spacing w:line="360" w:lineRule="auto"/>
-        <w:jc w:val="both"/>
-        <w:rPr>
-          <w:rFonts w:ascii="Times New Roman" w:eastAsia="Times New Roman" w:hAnsi="Times New Roman" w:cs="Times New Roman"/>
-        </w:rPr>
-      </w:pPr>
-    </w:p>
-    <w:p>
-      <w:pPr>
-        <w:spacing w:line="360" w:lineRule="auto"/>
-        <w:jc w:val="both"/>
-        <w:rPr>
-          <w:rFonts w:ascii="Times New Roman" w:eastAsia="Times New Roman" w:hAnsi="Times New Roman" w:cs="Times New Roman"/>
-        </w:rPr>
-      </w:pPr>
-    </w:p>
-    <w:p>
-      <w:pPr>
-        <w:spacing w:line="360" w:lineRule="auto"/>
-        <w:jc w:val="both"/>
-        <w:rPr>
-          <w:rFonts w:ascii="Times New Roman" w:eastAsia="Times New Roman" w:hAnsi="Times New Roman" w:cs="Times New Roman"/>
-        </w:rPr>
+        <w:tab/>
+      </w:r>
+    </w:p>
+    <w:p>
+      <w:pPr>
+        <w:spacing w:line="360" w:lineRule="auto"/>
+        <w:jc w:val="both"/>
+        <w:rPr>
+          <w:rFonts w:ascii="Times New Roman" w:eastAsia="Times New Roman" w:hAnsi="Times New Roman" w:cs="Times New Roman"/>
+        </w:rPr>
+      </w:pPr>
+    </w:p>
+    <w:p>
+      <w:pPr>
+        <w:spacing w:line="360" w:lineRule="auto"/>
+        <w:jc w:val="both"/>
+        <w:rPr>
+          <w:rFonts w:ascii="Times New Roman" w:eastAsia="Times New Roman" w:hAnsi="Times New Roman" w:cs="Times New Roman"/>
+        </w:rPr>
+        <w:sectPr>
+          <w:headerReference w:type="default" r:id="rId8"/>
+          <w:footerReference w:type="default" r:id="rId9"/>
+          <w:pgSz w:w="11906" w:h="16838"/>
+          <w:pgMar w:top="1440" w:right="1440" w:bottom="1440" w:left="1440" w:header="720" w:footer="720" w:gutter="0"/>
+          <w:cols w:space="720"/>
+          <w:docGrid w:linePitch="360"/>
+        </w:sectPr>
       </w:pPr>
     </w:p>
     <w:p>
@@ -2063,7 +1968,6 @@
           <w:b/>
           <w:bCs/>
         </w:rPr>
-        <w:lastRenderedPageBreak/>
         <w:t>INTRODUÇÃO</w:t>
       </w:r>
     </w:p>
@@ -2269,24 +2173,6 @@
         </w:rPr>
         <w:t xml:space="preserve"> para contribuir com a Prefeitura de Arujá e assim proporcionar uma melhoria na intercomunicação da prefeitura que trará mais qualidade para o serviço funerário prestado para a população da cidade de Arujá.</w:t>
       </w:r>
-    </w:p>
-    <w:p>
-      <w:pPr>
-        <w:spacing w:line="360" w:lineRule="auto"/>
-        <w:jc w:val="both"/>
-        <w:rPr>
-          <w:rFonts w:ascii="Times New Roman" w:eastAsia="Times New Roman" w:hAnsi="Times New Roman" w:cs="Times New Roman"/>
-        </w:rPr>
-      </w:pPr>
-    </w:p>
-    <w:p>
-      <w:pPr>
-        <w:spacing w:line="360" w:lineRule="auto"/>
-        <w:jc w:val="both"/>
-        <w:rPr>
-          <w:rFonts w:ascii="Times New Roman" w:eastAsia="Times New Roman" w:hAnsi="Times New Roman" w:cs="Times New Roman"/>
-        </w:rPr>
-      </w:pPr>
     </w:p>
     <w:p>
       <w:pPr>
@@ -2400,7 +2286,6 @@
     <w:p>
       <w:pPr>
         <w:spacing w:line="360" w:lineRule="auto"/>
-        <w:ind w:firstLine="708"/>
         <w:jc w:val="both"/>
         <w:rPr>
           <w:rFonts w:ascii="Times New Roman" w:eastAsia="Times New Roman" w:hAnsi="Times New Roman" w:cs="Times New Roman"/>
@@ -2488,7 +2373,6 @@
     <w:p>
       <w:pPr>
         <w:spacing w:line="360" w:lineRule="auto"/>
-        <w:ind w:firstLine="708"/>
         <w:jc w:val="both"/>
         <w:rPr>
           <w:rFonts w:ascii="Times New Roman" w:eastAsia="Times New Roman" w:hAnsi="Times New Roman" w:cs="Times New Roman"/>
@@ -2955,7 +2839,6 @@
     <w:p>
       <w:pPr>
         <w:spacing w:line="360" w:lineRule="auto"/>
-        <w:ind w:firstLine="708"/>
         <w:jc w:val="both"/>
       </w:pPr>
       <w:r>
@@ -2968,7 +2851,6 @@
     <w:p>
       <w:pPr>
         <w:spacing w:line="360" w:lineRule="auto"/>
-        <w:ind w:firstLine="708"/>
         <w:jc w:val="both"/>
       </w:pPr>
       <w:r>
@@ -2981,7 +2863,6 @@
     <w:p>
       <w:pPr>
         <w:spacing w:line="360" w:lineRule="auto"/>
-        <w:ind w:firstLine="708"/>
         <w:jc w:val="both"/>
         <w:rPr>
           <w:rFonts w:ascii="Times New Roman" w:eastAsia="Times New Roman" w:hAnsi="Times New Roman" w:cs="Times New Roman"/>
@@ -3208,14 +3089,12 @@
         </w:rPr>
         <w:t xml:space="preserve">ntegração </w:t>
       </w:r>
-      <w:bookmarkStart w:id="0" w:name="_Int_YjbZHbK2"/>
-      <w:r>
-        <w:rPr>
-          <w:rFonts w:ascii="Times New Roman" w:eastAsia="Times New Roman" w:hAnsi="Times New Roman" w:cs="Times New Roman"/>
-        </w:rPr>
-        <w:t>do mesmo</w:t>
-      </w:r>
-      <w:bookmarkEnd w:id="0"/>
+      <w:r>
+        <w:rPr>
+          <w:rFonts w:ascii="Times New Roman" w:eastAsia="Times New Roman" w:hAnsi="Times New Roman" w:cs="Times New Roman"/>
+        </w:rPr>
+        <w:t>dele</w:t>
+      </w:r>
       <w:r>
         <w:rPr>
           <w:rFonts w:ascii="Times New Roman" w:eastAsia="Times New Roman" w:hAnsi="Times New Roman" w:cs="Times New Roman"/>
@@ -3286,7 +3165,6 @@
     <w:p>
       <w:pPr>
         <w:spacing w:line="360" w:lineRule="auto"/>
-        <w:ind w:firstLine="708"/>
         <w:jc w:val="both"/>
       </w:pPr>
       <w:r>
@@ -3319,7 +3197,6 @@
     <w:p>
       <w:pPr>
         <w:spacing w:line="360" w:lineRule="auto"/>
-        <w:ind w:firstLine="708"/>
         <w:jc w:val="both"/>
         <w:rPr>
           <w:rFonts w:ascii="Times New Roman" w:eastAsia="Times New Roman" w:hAnsi="Times New Roman" w:cs="Times New Roman"/>
@@ -3386,42 +3263,141 @@
     <w:p>
       <w:pPr>
         <w:spacing w:line="360" w:lineRule="auto"/>
+        <w:jc w:val="both"/>
+        <w:rPr>
+          <w:rFonts w:ascii="Times New Roman" w:eastAsia="Times New Roman" w:hAnsi="Times New Roman" w:cs="Times New Roman"/>
+        </w:rPr>
+      </w:pPr>
+      <w:r>
+        <w:rPr>
+          <w:rFonts w:ascii="Times New Roman" w:eastAsia="Times New Roman" w:hAnsi="Times New Roman" w:cs="Times New Roman"/>
+        </w:rPr>
+        <w:t xml:space="preserve">Para a utilização de IDE, que é um editor de códigos, o Visual Studio Code é um editor leve e flexível e que é utilizado principalmente para o desenvolvimento web, o que </w:t>
+      </w:r>
+      <w:r>
+        <w:rPr>
+          <w:rFonts w:ascii="Times New Roman" w:eastAsia="Times New Roman" w:hAnsi="Times New Roman" w:cs="Times New Roman"/>
+        </w:rPr>
+        <w:t>se</w:t>
+      </w:r>
+      <w:r>
+        <w:rPr>
+          <w:rFonts w:ascii="Times New Roman" w:eastAsia="Times New Roman" w:hAnsi="Times New Roman" w:cs="Times New Roman"/>
+        </w:rPr>
+        <w:t xml:space="preserve"> torn</w:t>
+      </w:r>
+      <w:r>
+        <w:rPr>
+          <w:rFonts w:ascii="Times New Roman" w:eastAsia="Times New Roman" w:hAnsi="Times New Roman" w:cs="Times New Roman"/>
+        </w:rPr>
+        <w:t>ou</w:t>
+      </w:r>
+      <w:r>
+        <w:rPr>
+          <w:rFonts w:ascii="Times New Roman" w:eastAsia="Times New Roman" w:hAnsi="Times New Roman" w:cs="Times New Roman"/>
+        </w:rPr>
+        <w:t xml:space="preserve"> uma ótima opção para ser integrado ao projeto. </w:t>
+      </w:r>
+    </w:p>
+    <w:p>
+      <w:pPr>
+        <w:spacing w:line="360" w:lineRule="auto"/>
+        <w:jc w:val="both"/>
+        <w:rPr>
+          <w:rFonts w:ascii="Times New Roman" w:eastAsia="Times New Roman" w:hAnsi="Times New Roman" w:cs="Times New Roman"/>
+        </w:rPr>
+      </w:pPr>
+      <w:r>
+        <w:rPr>
+          <w:rFonts w:ascii="Times New Roman" w:eastAsia="Times New Roman" w:hAnsi="Times New Roman" w:cs="Times New Roman"/>
+        </w:rPr>
+        <w:t xml:space="preserve">De acordo com Silberschatz (2020), com relação ao Banco de Dados a linguagem SQL é a mais influente linguagem de consulta relacional já comercializada. </w:t>
+      </w:r>
+      <w:r>
+        <w:rPr>
+          <w:rFonts w:ascii="Times New Roman" w:eastAsia="Times New Roman" w:hAnsi="Times New Roman" w:cs="Times New Roman"/>
+        </w:rPr>
+        <w:t>E</w:t>
+      </w:r>
+      <w:r>
+        <w:rPr>
+          <w:rFonts w:ascii="Times New Roman" w:eastAsia="Times New Roman" w:hAnsi="Times New Roman" w:cs="Times New Roman"/>
+        </w:rPr>
+        <w:t xml:space="preserve"> uma linguagem têm várias partes, como: Linguagem de definição de dados (DDL), que fornece comandos para definir esquemas de relação, excluir relações e modificar esquemas de relação </w:t>
+      </w:r>
+      <w:r>
+        <w:rPr>
+          <w:rFonts w:ascii="Times New Roman" w:eastAsia="Times New Roman" w:hAnsi="Times New Roman" w:cs="Times New Roman"/>
+        </w:rPr>
+        <w:t>e</w:t>
+      </w:r>
+      <w:r>
+        <w:rPr>
+          <w:rFonts w:ascii="Times New Roman" w:eastAsia="Times New Roman" w:hAnsi="Times New Roman" w:cs="Times New Roman"/>
+        </w:rPr>
+        <w:t xml:space="preserve"> a </w:t>
+      </w:r>
+      <w:r>
+        <w:rPr>
+          <w:rFonts w:ascii="Times New Roman" w:eastAsia="Times New Roman" w:hAnsi="Times New Roman" w:cs="Times New Roman"/>
+        </w:rPr>
+        <w:t>L</w:t>
+      </w:r>
+      <w:r>
+        <w:rPr>
+          <w:rFonts w:ascii="Times New Roman" w:eastAsia="Times New Roman" w:hAnsi="Times New Roman" w:cs="Times New Roman"/>
+        </w:rPr>
+        <w:t xml:space="preserve">inguagem de manipulação de dados (DML), que inclui uma linguagem de consulta e comandos para inserir tuplas, excluir tuplas e modificar tuplas no banco de dados </w:t>
+      </w:r>
+      <w:r>
+        <w:rPr>
+          <w:rFonts w:ascii="Times New Roman" w:eastAsia="Times New Roman" w:hAnsi="Times New Roman" w:cs="Times New Roman"/>
+        </w:rPr>
+        <w:t>e</w:t>
+      </w:r>
+      <w:r>
+        <w:rPr>
+          <w:rFonts w:ascii="Times New Roman" w:eastAsia="Times New Roman" w:hAnsi="Times New Roman" w:cs="Times New Roman"/>
+        </w:rPr>
+        <w:t xml:space="preserve"> permite construções para atualizar, inserir e excluir informações. Por isso, utilizaremos a SQL para o banco de dados do desenvolvimento do software. </w:t>
+      </w:r>
+    </w:p>
+    <w:p>
+      <w:pPr>
+        <w:spacing w:line="360" w:lineRule="auto"/>
+        <w:jc w:val="both"/>
+        <w:rPr>
+          <w:rFonts w:ascii="Times New Roman" w:eastAsia="Times New Roman" w:hAnsi="Times New Roman" w:cs="Times New Roman"/>
+        </w:rPr>
+      </w:pPr>
+      <w:r>
+        <w:rPr>
+          <w:rFonts w:ascii="Times New Roman" w:eastAsia="Times New Roman" w:hAnsi="Times New Roman" w:cs="Times New Roman"/>
+        </w:rPr>
+        <w:t>Para Oliveira (1999) os sistemas de controle de estoque processam dados que impactam nas mudanças nos artigos em estoque</w:t>
+      </w:r>
+      <w:r>
+        <w:rPr>
+          <w:rFonts w:ascii="Times New Roman" w:eastAsia="Times New Roman" w:hAnsi="Times New Roman" w:cs="Times New Roman"/>
+        </w:rPr>
+        <w:t>,</w:t>
+      </w:r>
+      <w:r>
+        <w:rPr>
+          <w:rFonts w:ascii="Times New Roman" w:eastAsia="Times New Roman" w:hAnsi="Times New Roman" w:cs="Times New Roman"/>
+        </w:rPr>
+        <w:t xml:space="preserve"> os controles e as avaliações do sistema, sobretudo para verificar se as saídas estão alinhadas com os objetivos estabelecidos. Na definição do projeto, utilizamos dados fictícios para o desenvolvimento do software de controle de estoque, de forma a proteger as informações da comunidade externa. Segundo Alves (2015) uma das principais preocupações no momento de escolher um provedor de hospedagem é a confiabilidade dos dados que serão armazenados no servidor. É preciso ter conhecimento detalhado sobre a política de privacidade e os mecanismos adotados pela empresa ou instituição para proteção dessas informações; pois ninguém quer ser surpreendido com o vazamento de dados pessoais. </w:t>
+      </w:r>
+    </w:p>
+    <w:p>
+      <w:pPr>
+        <w:spacing w:line="360" w:lineRule="auto"/>
         <w:ind w:firstLine="708"/>
         <w:jc w:val="both"/>
         <w:rPr>
           <w:rFonts w:ascii="Times New Roman" w:eastAsia="Times New Roman" w:hAnsi="Times New Roman" w:cs="Times New Roman"/>
         </w:rPr>
       </w:pPr>
-      <w:r>
-        <w:rPr>
-          <w:rFonts w:ascii="Times New Roman" w:eastAsia="Times New Roman" w:hAnsi="Times New Roman" w:cs="Times New Roman"/>
-        </w:rPr>
-        <w:t xml:space="preserve">Para a utilização de IDE, que é um editor de códigos, o Visual Studio Code é um editor leve e flexível e que é utilizado principalmente para o desenvolvimento web, o que </w:t>
-      </w:r>
-      <w:r>
-        <w:rPr>
-          <w:rFonts w:ascii="Times New Roman" w:eastAsia="Times New Roman" w:hAnsi="Times New Roman" w:cs="Times New Roman"/>
-        </w:rPr>
-        <w:t>se</w:t>
-      </w:r>
-      <w:r>
-        <w:rPr>
-          <w:rFonts w:ascii="Times New Roman" w:eastAsia="Times New Roman" w:hAnsi="Times New Roman" w:cs="Times New Roman"/>
-        </w:rPr>
-        <w:t xml:space="preserve"> torn</w:t>
-      </w:r>
-      <w:r>
-        <w:rPr>
-          <w:rFonts w:ascii="Times New Roman" w:eastAsia="Times New Roman" w:hAnsi="Times New Roman" w:cs="Times New Roman"/>
-        </w:rPr>
-        <w:t>ou</w:t>
-      </w:r>
-      <w:r>
-        <w:rPr>
-          <w:rFonts w:ascii="Times New Roman" w:eastAsia="Times New Roman" w:hAnsi="Times New Roman" w:cs="Times New Roman"/>
-        </w:rPr>
-        <w:t xml:space="preserve"> uma ótima opção para ser integrado ao projeto. </w:t>
-      </w:r>
     </w:p>
     <w:p>
       <w:pPr>
@@ -3436,116 +3412,16 @@
         <w:rPr>
           <w:rFonts w:ascii="Times New Roman" w:eastAsia="Times New Roman" w:hAnsi="Times New Roman" w:cs="Times New Roman"/>
         </w:rPr>
-        <w:t xml:space="preserve">De acordo com Silberschatz (2020), com relação ao Banco de Dados a linguagem SQL é a mais influente linguagem de consulta relacional já comercializada. </w:t>
-      </w:r>
-      <w:r>
-        <w:rPr>
-          <w:rFonts w:ascii="Times New Roman" w:eastAsia="Times New Roman" w:hAnsi="Times New Roman" w:cs="Times New Roman"/>
-        </w:rPr>
-        <w:t>E</w:t>
-      </w:r>
-      <w:r>
-        <w:rPr>
-          <w:rFonts w:ascii="Times New Roman" w:eastAsia="Times New Roman" w:hAnsi="Times New Roman" w:cs="Times New Roman"/>
-        </w:rPr>
-        <w:t xml:space="preserve"> uma linguagem têm várias partes, como: Linguagem de definição de dados (DDL), que fornece comandos para definir esquemas de relação, excluir relações e modificar esquemas de relação </w:t>
-      </w:r>
-      <w:r>
-        <w:rPr>
-          <w:rFonts w:ascii="Times New Roman" w:eastAsia="Times New Roman" w:hAnsi="Times New Roman" w:cs="Times New Roman"/>
-        </w:rPr>
-        <w:t>e</w:t>
-      </w:r>
-      <w:r>
-        <w:rPr>
-          <w:rFonts w:ascii="Times New Roman" w:eastAsia="Times New Roman" w:hAnsi="Times New Roman" w:cs="Times New Roman"/>
-        </w:rPr>
-        <w:t xml:space="preserve"> a </w:t>
-      </w:r>
-      <w:r>
-        <w:rPr>
-          <w:rFonts w:ascii="Times New Roman" w:eastAsia="Times New Roman" w:hAnsi="Times New Roman" w:cs="Times New Roman"/>
-        </w:rPr>
-        <w:t>L</w:t>
-      </w:r>
-      <w:r>
-        <w:rPr>
-          <w:rFonts w:ascii="Times New Roman" w:eastAsia="Times New Roman" w:hAnsi="Times New Roman" w:cs="Times New Roman"/>
-        </w:rPr>
-        <w:t xml:space="preserve">inguagem de manipulação de dados (DML), que inclui uma linguagem de consulta e comandos para inserir tuplas, excluir tuplas e modificar tuplas no banco de dados </w:t>
-      </w:r>
-      <w:r>
-        <w:rPr>
-          <w:rFonts w:ascii="Times New Roman" w:eastAsia="Times New Roman" w:hAnsi="Times New Roman" w:cs="Times New Roman"/>
-        </w:rPr>
-        <w:t>e</w:t>
-      </w:r>
-      <w:r>
-        <w:rPr>
-          <w:rFonts w:ascii="Times New Roman" w:eastAsia="Times New Roman" w:hAnsi="Times New Roman" w:cs="Times New Roman"/>
-        </w:rPr>
-        <w:t xml:space="preserve"> permite construções para atualizar, inserir e excluir informações. Por isso, utilizaremos a SQL para o banco de dados do desenvolvimento do software. </w:t>
-      </w:r>
-    </w:p>
-    <w:p>
-      <w:pPr>
-        <w:spacing w:line="360" w:lineRule="auto"/>
-        <w:ind w:firstLine="708"/>
-        <w:jc w:val="both"/>
-        <w:rPr>
-          <w:rFonts w:ascii="Times New Roman" w:eastAsia="Times New Roman" w:hAnsi="Times New Roman" w:cs="Times New Roman"/>
-        </w:rPr>
-      </w:pPr>
-      <w:r>
-        <w:rPr>
-          <w:rFonts w:ascii="Times New Roman" w:eastAsia="Times New Roman" w:hAnsi="Times New Roman" w:cs="Times New Roman"/>
-        </w:rPr>
-        <w:t>Para Oliveira (1999) os sistemas de controle de estoque processam dados que impactam nas mudanças nos artigos em estoque</w:t>
-      </w:r>
-      <w:r>
-        <w:rPr>
-          <w:rFonts w:ascii="Times New Roman" w:eastAsia="Times New Roman" w:hAnsi="Times New Roman" w:cs="Times New Roman"/>
-        </w:rPr>
-        <w:t>,</w:t>
-      </w:r>
-      <w:r>
-        <w:rPr>
-          <w:rFonts w:ascii="Times New Roman" w:eastAsia="Times New Roman" w:hAnsi="Times New Roman" w:cs="Times New Roman"/>
-        </w:rPr>
-        <w:t xml:space="preserve"> os controles e as avaliações do sistema, sobretudo para verificar se as saídas estão alinhadas com os objetivos estabelecidos. Na definição do projeto, utilizamos dados fictícios para o desenvolvimento do software de controle de estoque, de forma a proteger as informações da comunidade externa. Segundo Alves (2015) uma das principais preocupações no momento de escolher um provedor de hospedagem é a confiabilidade dos dados que serão armazenados no servidor. É preciso ter conhecimento detalhado sobre a política de privacidade e os mecanismos adotados pela empresa ou instituição para proteção dessas informações; pois ninguém quer ser surpreendido com o vazamento de dados pessoais. </w:t>
-      </w:r>
-    </w:p>
-    <w:p>
-      <w:pPr>
-        <w:spacing w:line="360" w:lineRule="auto"/>
-        <w:ind w:firstLine="708"/>
-        <w:jc w:val="both"/>
-        <w:rPr>
-          <w:rFonts w:ascii="Times New Roman" w:eastAsia="Times New Roman" w:hAnsi="Times New Roman" w:cs="Times New Roman"/>
-        </w:rPr>
-      </w:pPr>
-    </w:p>
-    <w:p>
-      <w:pPr>
-        <w:spacing w:line="360" w:lineRule="auto"/>
-        <w:ind w:firstLine="708"/>
-        <w:jc w:val="both"/>
-        <w:rPr>
-          <w:rFonts w:ascii="Times New Roman" w:eastAsia="Times New Roman" w:hAnsi="Times New Roman" w:cs="Times New Roman"/>
-        </w:rPr>
-      </w:pPr>
-      <w:r>
-        <w:rPr>
-          <w:rFonts w:ascii="Times New Roman" w:eastAsia="Times New Roman" w:hAnsi="Times New Roman" w:cs="Times New Roman"/>
-        </w:rPr>
         <w:t xml:space="preserve">2.4 METODOLOGIA </w:t>
       </w:r>
     </w:p>
     <w:p>
       <w:pPr>
         <w:spacing w:line="360" w:lineRule="auto"/>
-        <w:ind w:firstLine="708"/>
-        <w:jc w:val="both"/>
+        <w:jc w:val="both"/>
+        <w:rPr>
+          <w:rFonts w:ascii="Times New Roman" w:eastAsia="Times New Roman" w:hAnsi="Times New Roman" w:cs="Times New Roman"/>
+        </w:rPr>
       </w:pPr>
       <w:r>
         <w:rPr>
@@ -3606,7 +3482,91 @@
         <w:rPr>
           <w:rFonts w:ascii="Times New Roman" w:eastAsia="Times New Roman" w:hAnsi="Times New Roman" w:cs="Times New Roman"/>
         </w:rPr>
-        <w:t xml:space="preserve">o processo de compras, ocasionando a falta de itens e consequentemente prejudica o atendimento para os cidadãos da cidade que venham a necessitar do Serviço Funerário Municipal da Cidade. No caso, o setor de almoxarifado da Prefeitura de Arujá precisa com exatidão do controle de dados dos itens: buquês de flores, tecido de tule e urnas (caixões), para o controle de estoque. </w:t>
+        <w:t>o processo de compras, ocasionando a falta de itens e consequentemente prejudica o atendimento para os cidadãos da cidade que venham a necessitar do Serviço Funerário Municipal da Cidade. No caso, o setor de almoxarifado da Prefeitura de Arujá precisa com exatidão do controle de dados dos itens: buquês de flores, tecido de tule e urnas (caixões), para o controle de estoque.</w:t>
+      </w:r>
+    </w:p>
+    <w:p>
+      <w:pPr>
+        <w:spacing w:line="360" w:lineRule="auto"/>
+        <w:jc w:val="both"/>
+        <w:rPr>
+          <w:rFonts w:ascii="Times New Roman" w:eastAsia="Times New Roman" w:hAnsi="Times New Roman" w:cs="Times New Roman"/>
+        </w:rPr>
+      </w:pPr>
+      <w:r>
+        <w:rPr>
+          <w:rFonts w:ascii="Times New Roman" w:eastAsia="Times New Roman" w:hAnsi="Times New Roman" w:cs="Times New Roman"/>
+        </w:rPr>
+        <w:t>Foi criado um Brainstorm, vide FIGURA 1, como forma técnica para organizar as etapas e ideias do projeto construídas em grupo em busca da solução do problema que norteia o trabalho.</w:t>
+      </w:r>
+      <w:r>
+        <w:rPr>
+          <w:rFonts w:ascii="Times New Roman" w:eastAsia="Times New Roman" w:hAnsi="Times New Roman" w:cs="Times New Roman"/>
+        </w:rPr>
+        <w:t xml:space="preserve"> </w:t>
+      </w:r>
+    </w:p>
+    <w:p>
+      <w:pPr>
+        <w:spacing w:line="360" w:lineRule="auto"/>
+        <w:jc w:val="both"/>
+        <w:rPr>
+          <w:rFonts w:ascii="Times New Roman" w:eastAsia="Times New Roman" w:hAnsi="Times New Roman" w:cs="Times New Roman"/>
+        </w:rPr>
+      </w:pPr>
+      <w:r>
+        <w:rPr>
+          <w:rFonts w:ascii="Times New Roman" w:eastAsia="Times New Roman" w:hAnsi="Times New Roman" w:cs="Times New Roman"/>
+        </w:rPr>
+        <w:t xml:space="preserve">Com as informações da pesquisa coletadas, iniciamos o desenvolvimento de um protótipo de um software web: Na primeira etapa do desenvolvimento foi criado um ambiente virtual, onde foi instalado o Python, Github, VScode e Django e logo após foi criada a DER (Diagrama Entidade Relacionamento) para a modelagem de Banco de Dados, que são o ponto de partida depois que temos os requisitos do projeto, vide </w:t>
+      </w:r>
+      <w:r>
+        <w:rPr>
+          <w:rFonts w:ascii="Times New Roman" w:eastAsia="Times New Roman" w:hAnsi="Times New Roman" w:cs="Times New Roman"/>
+        </w:rPr>
+        <w:t>ANEXO</w:t>
+      </w:r>
+      <w:r>
+        <w:rPr>
+          <w:rFonts w:ascii="Times New Roman" w:eastAsia="Times New Roman" w:hAnsi="Times New Roman" w:cs="Times New Roman"/>
+        </w:rPr>
+        <w:t xml:space="preserve">, </w:t>
+      </w:r>
+      <w:r>
+        <w:rPr>
+          <w:rFonts w:ascii="Times New Roman" w:eastAsia="Times New Roman" w:hAnsi="Times New Roman" w:cs="Times New Roman"/>
+        </w:rPr>
+        <w:t>A</w:t>
+      </w:r>
+      <w:r>
+        <w:rPr>
+          <w:rFonts w:ascii="Times New Roman" w:eastAsia="Times New Roman" w:hAnsi="Times New Roman" w:cs="Times New Roman"/>
+        </w:rPr>
+        <w:t>PÊNDICE</w:t>
+      </w:r>
+      <w:r>
+        <w:rPr>
+          <w:rFonts w:ascii="Times New Roman" w:eastAsia="Times New Roman" w:hAnsi="Times New Roman" w:cs="Times New Roman"/>
+        </w:rPr>
+        <w:t xml:space="preserve"> B</w:t>
+      </w:r>
+      <w:r>
+        <w:rPr>
+          <w:rFonts w:ascii="Times New Roman" w:eastAsia="Times New Roman" w:hAnsi="Times New Roman" w:cs="Times New Roman"/>
+        </w:rPr>
+        <w:t xml:space="preserve"> e APÊNDICE C</w:t>
+      </w:r>
+      <w:r>
+        <w:rPr>
+          <w:rFonts w:ascii="Times New Roman" w:eastAsia="Times New Roman" w:hAnsi="Times New Roman" w:cs="Times New Roman"/>
+        </w:rPr>
+        <w:t>. Na segunda etapa do desenvolvimento de software criamos o código fonte no Github, necessário para o desenvolvimento do programa que no caso segue o padrão da linguagem</w:t>
+      </w:r>
+      <w:r>
+        <w:rPr>
+          <w:rFonts w:ascii="Times New Roman" w:eastAsia="Times New Roman" w:hAnsi="Times New Roman" w:cs="Times New Roman"/>
+        </w:rPr>
+        <w:t xml:space="preserve"> PHP.</w:t>
       </w:r>
     </w:p>
     <w:p>
@@ -3614,39 +3574,12 @@
         <w:spacing w:line="360" w:lineRule="auto"/>
         <w:ind w:firstLine="708"/>
         <w:jc w:val="both"/>
-        <w:rPr>
-          <w:rFonts w:ascii="Times New Roman" w:eastAsia="Times New Roman" w:hAnsi="Times New Roman" w:cs="Times New Roman"/>
-        </w:rPr>
-      </w:pPr>
-      <w:r>
-        <w:rPr>
-          <w:rFonts w:ascii="Times New Roman" w:eastAsia="Times New Roman" w:hAnsi="Times New Roman" w:cs="Times New Roman"/>
-        </w:rPr>
-        <w:t xml:space="preserve">Com as informações da pesquisa coletadas, iniciamos o desenvolvimento de um protótipo de um software web: Na primeira etapa do desenvolvimento foi criado um ambiente virtual, onde foi instalado o Python, Github, VScode e Django e logo após foi criada a DER (Diagrama Entidade Relacionamento) para a modelagem de Banco de Dados, que são o ponto de partida depois que temos os requisitos do projeto, vide </w:t>
-      </w:r>
-      <w:r>
-        <w:rPr>
-          <w:rFonts w:ascii="Times New Roman" w:eastAsia="Times New Roman" w:hAnsi="Times New Roman" w:cs="Times New Roman"/>
-        </w:rPr>
-        <w:t>ANEXO</w:t>
-      </w:r>
-      <w:r>
-        <w:rPr>
-          <w:rFonts w:ascii="Times New Roman" w:eastAsia="Times New Roman" w:hAnsi="Times New Roman" w:cs="Times New Roman"/>
-        </w:rPr>
-        <w:t xml:space="preserve"> B</w:t>
-      </w:r>
-      <w:r>
-        <w:rPr>
-          <w:rFonts w:ascii="Times New Roman" w:eastAsia="Times New Roman" w:hAnsi="Times New Roman" w:cs="Times New Roman"/>
-        </w:rPr>
-        <w:t>. Na segunda etapa do desenvolvimento de software criamos o código fonte no Github, necessário para o desenvolvimento do programa que no caso segue o padrão da linguagem</w:t>
-      </w:r>
-      <w:r>
-        <w:rPr>
-          <w:rFonts w:ascii="Times New Roman" w:eastAsia="Times New Roman" w:hAnsi="Times New Roman" w:cs="Times New Roman"/>
-        </w:rPr>
-        <w:t xml:space="preserve"> PHP.</w:t>
+      </w:pPr>
+      <w:r>
+        <w:rPr>
+          <w:rFonts w:ascii="Times New Roman" w:eastAsia="Times New Roman" w:hAnsi="Times New Roman" w:cs="Times New Roman"/>
+        </w:rPr>
+        <w:t>1. Levantamento de Requisitos:</w:t>
       </w:r>
     </w:p>
     <w:p>
@@ -3654,12 +3587,27 @@
         <w:spacing w:line="360" w:lineRule="auto"/>
         <w:ind w:firstLine="708"/>
         <w:jc w:val="both"/>
-      </w:pPr>
-      <w:r>
-        <w:rPr>
-          <w:rFonts w:ascii="Times New Roman" w:eastAsia="Times New Roman" w:hAnsi="Times New Roman" w:cs="Times New Roman"/>
-        </w:rPr>
-        <w:t>1. Levantamento de Requisitos:</w:t>
+        <w:rPr>
+          <w:rFonts w:ascii="Times New Roman" w:eastAsia="Times New Roman" w:hAnsi="Times New Roman" w:cs="Times New Roman"/>
+        </w:rPr>
+      </w:pPr>
+      <w:r>
+        <w:rPr>
+          <w:rFonts w:ascii="Times New Roman" w:eastAsia="Times New Roman" w:hAnsi="Times New Roman" w:cs="Times New Roman"/>
+        </w:rPr>
+        <w:t xml:space="preserve"> • Descrição: Inicialmente,</w:t>
+      </w:r>
+      <w:r>
+        <w:rPr>
+          <w:rFonts w:ascii="Times New Roman" w:eastAsia="Times New Roman" w:hAnsi="Times New Roman" w:cs="Times New Roman"/>
+        </w:rPr>
+        <w:t xml:space="preserve"> foi realizada uma pesquisa detalhada juntamente com os funcionários dos setores envolvidos para identificar quais seriam as necessidades a serem atendidas pelo sistema, e</w:t>
+      </w:r>
+      <w:r>
+        <w:rPr>
+          <w:rFonts w:ascii="Times New Roman" w:eastAsia="Times New Roman" w:hAnsi="Times New Roman" w:cs="Times New Roman"/>
+        </w:rPr>
+        <w:t>nvolvendo a relação da comunicação e do controle de estoque.</w:t>
       </w:r>
     </w:p>
     <w:p>
@@ -3675,19 +3623,37 @@
         <w:rPr>
           <w:rFonts w:ascii="Times New Roman" w:eastAsia="Times New Roman" w:hAnsi="Times New Roman" w:cs="Times New Roman"/>
         </w:rPr>
-        <w:t xml:space="preserve"> • Descrição: Inicialmente,</w:t>
-      </w:r>
-      <w:r>
-        <w:rPr>
-          <w:rFonts w:ascii="Times New Roman" w:eastAsia="Times New Roman" w:hAnsi="Times New Roman" w:cs="Times New Roman"/>
-        </w:rPr>
-        <w:t xml:space="preserve"> foi realizada uma pesquisa detalhada juntamente com os funcionários dos setores envolvidos para identificar quais seriam as necessidades a serem atendidas pelo sistema, e</w:t>
-      </w:r>
-      <w:r>
-        <w:rPr>
-          <w:rFonts w:ascii="Times New Roman" w:eastAsia="Times New Roman" w:hAnsi="Times New Roman" w:cs="Times New Roman"/>
-        </w:rPr>
-        <w:t>nvolvendo a relação da comunicação e do controle de estoque.</w:t>
+        <w:t xml:space="preserve">• Método: </w:t>
+      </w:r>
+      <w:r>
+        <w:rPr>
+          <w:rFonts w:ascii="Times New Roman" w:eastAsia="Times New Roman" w:hAnsi="Times New Roman" w:cs="Times New Roman"/>
+        </w:rPr>
+        <w:t>Uso de questionários via Google Formulário, identificando os funcionários e suas principais queixas</w:t>
+      </w:r>
+      <w:r>
+        <w:rPr>
+          <w:rFonts w:ascii="Times New Roman" w:eastAsia="Times New Roman" w:hAnsi="Times New Roman" w:cs="Times New Roman"/>
+        </w:rPr>
+        <w:t xml:space="preserve"> (A</w:t>
+      </w:r>
+      <w:r>
+        <w:rPr>
+          <w:rFonts w:ascii="Times New Roman" w:eastAsia="Times New Roman" w:hAnsi="Times New Roman" w:cs="Times New Roman"/>
+        </w:rPr>
+        <w:t>PÊNDICE</w:t>
+      </w:r>
+      <w:r>
+        <w:rPr>
+          <w:rFonts w:ascii="Times New Roman" w:eastAsia="Times New Roman" w:hAnsi="Times New Roman" w:cs="Times New Roman"/>
+        </w:rPr>
+        <w:t xml:space="preserve"> A</w:t>
+      </w:r>
+      <w:r>
+        <w:rPr>
+          <w:rFonts w:ascii="Times New Roman" w:eastAsia="Times New Roman" w:hAnsi="Times New Roman" w:cs="Times New Roman"/>
+        </w:rPr>
+        <w:t>)</w:t>
       </w:r>
     </w:p>
     <w:p>
@@ -3703,37 +3669,63 @@
         <w:rPr>
           <w:rFonts w:ascii="Times New Roman" w:eastAsia="Times New Roman" w:hAnsi="Times New Roman" w:cs="Times New Roman"/>
         </w:rPr>
+        <w:t xml:space="preserve">2. Definição de Escopo: </w:t>
+      </w:r>
+    </w:p>
+    <w:p>
+      <w:pPr>
+        <w:spacing w:line="360" w:lineRule="auto"/>
+        <w:ind w:firstLine="708"/>
+        <w:jc w:val="both"/>
+        <w:rPr>
+          <w:rFonts w:ascii="Times New Roman" w:eastAsia="Times New Roman" w:hAnsi="Times New Roman" w:cs="Times New Roman"/>
+        </w:rPr>
+      </w:pPr>
+      <w:r>
+        <w:rPr>
+          <w:rFonts w:ascii="Times New Roman" w:eastAsia="Times New Roman" w:hAnsi="Times New Roman" w:cs="Times New Roman"/>
+        </w:rPr>
+        <w:t xml:space="preserve">• Descrição: Com base no levantamento, será definido o </w:t>
+      </w:r>
+      <w:r>
+        <w:rPr>
+          <w:rFonts w:ascii="Times New Roman" w:eastAsia="Times New Roman" w:hAnsi="Times New Roman" w:cs="Times New Roman"/>
+        </w:rPr>
+        <w:t>fundamento</w:t>
+      </w:r>
+      <w:r>
+        <w:rPr>
+          <w:rFonts w:ascii="Times New Roman" w:eastAsia="Times New Roman" w:hAnsi="Times New Roman" w:cs="Times New Roman"/>
+        </w:rPr>
+        <w:t xml:space="preserve"> do projeto, especificando </w:t>
+      </w:r>
+      <w:r>
+        <w:rPr>
+          <w:rFonts w:ascii="Times New Roman" w:eastAsia="Times New Roman" w:hAnsi="Times New Roman" w:cs="Times New Roman"/>
+        </w:rPr>
+        <w:t>as funcionalidades que devem ser atendidas na primeira criação.</w:t>
+      </w:r>
+    </w:p>
+    <w:p>
+      <w:pPr>
+        <w:spacing w:line="360" w:lineRule="auto"/>
+        <w:ind w:firstLine="708"/>
+        <w:jc w:val="both"/>
+        <w:rPr>
+          <w:rFonts w:ascii="Times New Roman" w:eastAsia="Times New Roman" w:hAnsi="Times New Roman" w:cs="Times New Roman"/>
+        </w:rPr>
+      </w:pPr>
+      <w:r>
+        <w:rPr>
+          <w:rFonts w:ascii="Times New Roman" w:eastAsia="Times New Roman" w:hAnsi="Times New Roman" w:cs="Times New Roman"/>
+        </w:rPr>
         <w:t xml:space="preserve">• Método: </w:t>
       </w:r>
       <w:r>
         <w:rPr>
           <w:rFonts w:ascii="Times New Roman" w:eastAsia="Times New Roman" w:hAnsi="Times New Roman" w:cs="Times New Roman"/>
         </w:rPr>
-        <w:t>Uso de questionários via Google Formulário, identificando os funcionários e suas principais queixas</w:t>
-      </w:r>
-      <w:r>
-        <w:rPr>
-          <w:rFonts w:ascii="Times New Roman" w:eastAsia="Times New Roman" w:hAnsi="Times New Roman" w:cs="Times New Roman"/>
-        </w:rPr>
-        <w:t xml:space="preserve"> (A</w:t>
-      </w:r>
-      <w:r>
-        <w:rPr>
-          <w:rFonts w:ascii="Times New Roman" w:eastAsia="Times New Roman" w:hAnsi="Times New Roman" w:cs="Times New Roman"/>
-        </w:rPr>
-        <w:t>NEXO</w:t>
-      </w:r>
-      <w:r>
-        <w:rPr>
-          <w:rFonts w:ascii="Times New Roman" w:eastAsia="Times New Roman" w:hAnsi="Times New Roman" w:cs="Times New Roman"/>
-        </w:rPr>
-        <w:t xml:space="preserve"> A</w:t>
-      </w:r>
-      <w:r>
-        <w:rPr>
-          <w:rFonts w:ascii="Times New Roman" w:eastAsia="Times New Roman" w:hAnsi="Times New Roman" w:cs="Times New Roman"/>
-        </w:rPr>
-        <w:t>)</w:t>
+        <w:t>Pesquisa detalhada sobre os problemas, definição de margens, permissões para uso dos dados.</w:t>
       </w:r>
     </w:p>
     <w:p>
@@ -3749,7 +3741,7 @@
         <w:rPr>
           <w:rFonts w:ascii="Times New Roman" w:eastAsia="Times New Roman" w:hAnsi="Times New Roman" w:cs="Times New Roman"/>
         </w:rPr>
-        <w:t xml:space="preserve">2. Definição de Escopo: </w:t>
+        <w:t xml:space="preserve">3. Escolha de Tecnologias e Frameworks: </w:t>
       </w:r>
     </w:p>
     <w:p>
@@ -3765,25 +3757,32 @@
         <w:rPr>
           <w:rFonts w:ascii="Times New Roman" w:eastAsia="Times New Roman" w:hAnsi="Times New Roman" w:cs="Times New Roman"/>
         </w:rPr>
-        <w:t xml:space="preserve">• Descrição: Com base no levantamento, será definido o </w:t>
-      </w:r>
-      <w:r>
-        <w:rPr>
-          <w:rFonts w:ascii="Times New Roman" w:eastAsia="Times New Roman" w:hAnsi="Times New Roman" w:cs="Times New Roman"/>
-        </w:rPr>
-        <w:t>fundamento</w:t>
-      </w:r>
-      <w:r>
-        <w:rPr>
-          <w:rFonts w:ascii="Times New Roman" w:eastAsia="Times New Roman" w:hAnsi="Times New Roman" w:cs="Times New Roman"/>
-        </w:rPr>
-        <w:t xml:space="preserve"> do projeto, especificando </w:t>
-      </w:r>
-      <w:r>
-        <w:rPr>
-          <w:rFonts w:ascii="Times New Roman" w:eastAsia="Times New Roman" w:hAnsi="Times New Roman" w:cs="Times New Roman"/>
-        </w:rPr>
-        <w:t>as funcionalidades que devem ser atendidas na primeira criação.</w:t>
+        <w:lastRenderedPageBreak/>
+        <w:t>• Descrição: Se</w:t>
+      </w:r>
+      <w:r>
+        <w:rPr>
+          <w:rFonts w:ascii="Times New Roman" w:eastAsia="Times New Roman" w:hAnsi="Times New Roman" w:cs="Times New Roman"/>
+        </w:rPr>
+        <w:t>leção das tecnologias utilizadas no projeto, para o desenvolvimento das aplicações web sugeridas</w:t>
+      </w:r>
+      <w:r>
+        <w:rPr>
+          <w:rFonts w:ascii="Times New Roman" w:eastAsia="Times New Roman" w:hAnsi="Times New Roman" w:cs="Times New Roman"/>
+        </w:rPr>
+        <w:t>. I</w:t>
+      </w:r>
+      <w:r>
+        <w:rPr>
+          <w:rFonts w:ascii="Times New Roman" w:eastAsia="Times New Roman" w:hAnsi="Times New Roman" w:cs="Times New Roman"/>
+        </w:rPr>
+        <w:t>ncluindo quais as linguagens de programação, banco de dados para armazenamento de informações e quais ferramentas deverão ser utilizadas</w:t>
+      </w:r>
+      <w:r>
+        <w:rPr>
+          <w:rFonts w:ascii="Times New Roman" w:eastAsia="Times New Roman" w:hAnsi="Times New Roman" w:cs="Times New Roman"/>
+        </w:rPr>
+        <w:t>.</w:t>
       </w:r>
     </w:p>
     <w:p>
@@ -3805,7 +3804,33 @@
         <w:rPr>
           <w:rFonts w:ascii="Times New Roman" w:eastAsia="Times New Roman" w:hAnsi="Times New Roman" w:cs="Times New Roman"/>
         </w:rPr>
-        <w:t>Pesquisa detalhada sobre os problemas, definição de margens, permissões para uso dos dados.</w:t>
+        <w:t xml:space="preserve">Separação das tecnologias conhecidas, avaliação do conhecimento dos membros do grupo para utilização </w:t>
+      </w:r>
+      <w:bookmarkStart w:id="0" w:name="_Int_hS4tRVzf"/>
+      <w:r>
+        <w:rPr>
+          <w:rFonts w:ascii="Times New Roman" w:eastAsia="Times New Roman" w:hAnsi="Times New Roman" w:cs="Times New Roman"/>
+        </w:rPr>
+        <w:t>d</w:t>
+      </w:r>
+      <w:r>
+        <w:rPr>
+          <w:rFonts w:ascii="Times New Roman" w:eastAsia="Times New Roman" w:hAnsi="Times New Roman" w:cs="Times New Roman"/>
+        </w:rPr>
+        <w:t>a</w:t>
+      </w:r>
+      <w:r>
+        <w:rPr>
+          <w:rFonts w:ascii="Times New Roman" w:eastAsia="Times New Roman" w:hAnsi="Times New Roman" w:cs="Times New Roman"/>
+        </w:rPr>
+        <w:t xml:space="preserve"> mesma</w:t>
+      </w:r>
+      <w:bookmarkEnd w:id="0"/>
+      <w:r>
+        <w:rPr>
+          <w:rFonts w:ascii="Times New Roman" w:eastAsia="Times New Roman" w:hAnsi="Times New Roman" w:cs="Times New Roman"/>
+        </w:rPr>
+        <w:t>, capacidade de desenvolvimento de cada ferramenta.</w:t>
       </w:r>
     </w:p>
     <w:p>
@@ -3821,7 +3846,7 @@
         <w:rPr>
           <w:rFonts w:ascii="Times New Roman" w:eastAsia="Times New Roman" w:hAnsi="Times New Roman" w:cs="Times New Roman"/>
         </w:rPr>
-        <w:t xml:space="preserve">3. Escolha de Tecnologias e Frameworks: </w:t>
+        <w:t xml:space="preserve">4. Desenvolvimento do Aplicativo: </w:t>
       </w:r>
     </w:p>
     <w:p>
@@ -3837,25 +3862,59 @@
         <w:rPr>
           <w:rFonts w:ascii="Times New Roman" w:eastAsia="Times New Roman" w:hAnsi="Times New Roman" w:cs="Times New Roman"/>
         </w:rPr>
-        <w:t>• Descrição: Se</w:t>
-      </w:r>
-      <w:r>
-        <w:rPr>
-          <w:rFonts w:ascii="Times New Roman" w:eastAsia="Times New Roman" w:hAnsi="Times New Roman" w:cs="Times New Roman"/>
-        </w:rPr>
-        <w:t>leção das tecnologias utilizadas no projeto, para o desenvolvimento das aplicações web sugeridas</w:t>
-      </w:r>
-      <w:r>
-        <w:rPr>
-          <w:rFonts w:ascii="Times New Roman" w:eastAsia="Times New Roman" w:hAnsi="Times New Roman" w:cs="Times New Roman"/>
-        </w:rPr>
-        <w:t>. I</w:t>
-      </w:r>
-      <w:r>
-        <w:rPr>
-          <w:rFonts w:ascii="Times New Roman" w:eastAsia="Times New Roman" w:hAnsi="Times New Roman" w:cs="Times New Roman"/>
-        </w:rPr>
-        <w:t>ncluindo quais as linguagens de programação, banco de dados para armazenamento de informações e quais ferramentas deverão ser utilizadas</w:t>
+        <w:t xml:space="preserve">• Descrição: </w:t>
+      </w:r>
+      <w:r>
+        <w:rPr>
+          <w:rFonts w:ascii="Times New Roman" w:eastAsia="Times New Roman" w:hAnsi="Times New Roman" w:cs="Times New Roman"/>
+        </w:rPr>
+        <w:t xml:space="preserve">O desenvolvimento do aplicativo inclui a fase de discussão entre os membros para a criação do aplicativo web, seguindo </w:t>
+      </w:r>
+      <w:r>
+        <w:rPr>
+          <w:rFonts w:ascii="Times New Roman" w:eastAsia="Times New Roman" w:hAnsi="Times New Roman" w:cs="Times New Roman"/>
+        </w:rPr>
+        <w:t xml:space="preserve">os conhecimentos para programação do Software, sendo necessária a </w:t>
+      </w:r>
+      <w:r>
+        <w:rPr>
+          <w:rFonts w:ascii="Times New Roman" w:eastAsia="Times New Roman" w:hAnsi="Times New Roman" w:cs="Times New Roman"/>
+        </w:rPr>
+        <w:t xml:space="preserve">atenção em sua usabilidade. </w:t>
+      </w:r>
+    </w:p>
+    <w:p>
+      <w:pPr>
+        <w:spacing w:line="360" w:lineRule="auto"/>
+        <w:ind w:firstLine="708"/>
+        <w:jc w:val="both"/>
+        <w:rPr>
+          <w:rFonts w:ascii="Times New Roman" w:eastAsia="Times New Roman" w:hAnsi="Times New Roman" w:cs="Times New Roman"/>
+        </w:rPr>
+      </w:pPr>
+      <w:r>
+        <w:rPr>
+          <w:rFonts w:ascii="Times New Roman" w:eastAsia="Times New Roman" w:hAnsi="Times New Roman" w:cs="Times New Roman"/>
+        </w:rPr>
+        <w:t xml:space="preserve">• Método: </w:t>
+      </w:r>
+      <w:r>
+        <w:rPr>
+          <w:rFonts w:ascii="Times New Roman" w:eastAsia="Times New Roman" w:hAnsi="Times New Roman" w:cs="Times New Roman"/>
+        </w:rPr>
+        <w:t>Comunicação entre os membros para a criação de forma ágil e metodologia certeira para a criação.</w:t>
+      </w:r>
+      <w:r>
+        <w:rPr>
+          <w:rFonts w:ascii="Times New Roman" w:eastAsia="Times New Roman" w:hAnsi="Times New Roman" w:cs="Times New Roman"/>
+        </w:rPr>
+        <w:t xml:space="preserve"> Realização de testes e feedback dos usuários para garantir </w:t>
+      </w:r>
+      <w:r>
+        <w:rPr>
+          <w:rFonts w:ascii="Times New Roman" w:eastAsia="Times New Roman" w:hAnsi="Times New Roman" w:cs="Times New Roman"/>
+        </w:rPr>
+        <w:t>que o aplicativo está operando conforme os objetivos</w:t>
       </w:r>
       <w:r>
         <w:rPr>
@@ -3869,6 +3928,174 @@
         <w:spacing w:line="360" w:lineRule="auto"/>
         <w:ind w:firstLine="708"/>
         <w:jc w:val="both"/>
+      </w:pPr>
+      <w:r>
+        <w:rPr>
+          <w:rFonts w:ascii="Times New Roman" w:eastAsia="Times New Roman" w:hAnsi="Times New Roman" w:cs="Times New Roman"/>
+        </w:rPr>
+        <w:t>5</w:t>
+      </w:r>
+      <w:r>
+        <w:rPr>
+          <w:rFonts w:ascii="Times New Roman" w:eastAsia="Times New Roman" w:hAnsi="Times New Roman" w:cs="Times New Roman"/>
+        </w:rPr>
+        <w:t>. Implantação:</w:t>
+      </w:r>
+    </w:p>
+    <w:p>
+      <w:pPr>
+        <w:spacing w:line="360" w:lineRule="auto"/>
+        <w:ind w:firstLine="708"/>
+        <w:jc w:val="both"/>
+        <w:rPr>
+          <w:rFonts w:ascii="Times New Roman" w:eastAsia="Times New Roman" w:hAnsi="Times New Roman" w:cs="Times New Roman"/>
+        </w:rPr>
+      </w:pPr>
+      <w:r>
+        <w:rPr>
+          <w:rFonts w:ascii="Times New Roman" w:eastAsia="Times New Roman" w:hAnsi="Times New Roman" w:cs="Times New Roman"/>
+        </w:rPr>
+        <w:t xml:space="preserve"> • Descrição: A implantação envolve a apresentação do aplicativo para os usuários, não sendo necessária a realização de treinamentos devido a </w:t>
+      </w:r>
+      <w:r>
+        <w:rPr>
+          <w:rFonts w:ascii="Times New Roman" w:eastAsia="Times New Roman" w:hAnsi="Times New Roman" w:cs="Times New Roman"/>
+        </w:rPr>
+        <w:t>interface intuitiva, atendendo ao objetivo traçado para o aplicativo.</w:t>
+      </w:r>
+    </w:p>
+    <w:p>
+      <w:pPr>
+        <w:spacing w:line="360" w:lineRule="auto"/>
+        <w:ind w:firstLine="708"/>
+        <w:jc w:val="both"/>
+      </w:pPr>
+      <w:r>
+        <w:rPr>
+          <w:rFonts w:ascii="Times New Roman" w:eastAsia="Times New Roman" w:hAnsi="Times New Roman" w:cs="Times New Roman"/>
+        </w:rPr>
+        <w:t xml:space="preserve"> • Método: </w:t>
+      </w:r>
+      <w:r>
+        <w:rPr>
+          <w:rFonts w:ascii="Times New Roman" w:eastAsia="Times New Roman" w:hAnsi="Times New Roman" w:cs="Times New Roman"/>
+        </w:rPr>
+        <w:t>Execução da implantação, garantindo aos usuários suporte caso necessário a todo momento.</w:t>
+      </w:r>
+    </w:p>
+    <w:p>
+      <w:pPr>
+        <w:spacing w:line="360" w:lineRule="auto"/>
+        <w:ind w:firstLine="708"/>
+        <w:jc w:val="both"/>
+      </w:pPr>
+      <w:r>
+        <w:rPr>
+          <w:rFonts w:ascii="Times New Roman" w:eastAsia="Times New Roman" w:hAnsi="Times New Roman" w:cs="Times New Roman"/>
+        </w:rPr>
+        <w:t>6</w:t>
+      </w:r>
+      <w:r>
+        <w:rPr>
+          <w:rFonts w:ascii="Times New Roman" w:eastAsia="Times New Roman" w:hAnsi="Times New Roman" w:cs="Times New Roman"/>
+        </w:rPr>
+        <w:t xml:space="preserve">. Avaliação e Ajustes: </w:t>
+      </w:r>
+    </w:p>
+    <w:p>
+      <w:pPr>
+        <w:spacing w:line="360" w:lineRule="auto"/>
+        <w:ind w:firstLine="708"/>
+        <w:jc w:val="both"/>
+      </w:pPr>
+      <w:r>
+        <w:rPr>
+          <w:rFonts w:ascii="Times New Roman" w:eastAsia="Times New Roman" w:hAnsi="Times New Roman" w:cs="Times New Roman"/>
+        </w:rPr>
+        <w:t xml:space="preserve">• Descrição: </w:t>
+      </w:r>
+      <w:r>
+        <w:rPr>
+          <w:rFonts w:ascii="Times New Roman" w:eastAsia="Times New Roman" w:hAnsi="Times New Roman" w:cs="Times New Roman"/>
+        </w:rPr>
+        <w:t>Realização de avaliações dos usuários quanto a interface, realizando melhorias caso necessário.</w:t>
+      </w:r>
+    </w:p>
+    <w:p>
+      <w:pPr>
+        <w:spacing w:line="360" w:lineRule="auto"/>
+        <w:ind w:firstLine="708"/>
+        <w:jc w:val="both"/>
+        <w:rPr>
+          <w:rFonts w:ascii="Times New Roman" w:eastAsia="Times New Roman" w:hAnsi="Times New Roman" w:cs="Times New Roman"/>
+        </w:rPr>
+      </w:pPr>
+      <w:r>
+        <w:rPr>
+          <w:rFonts w:ascii="Times New Roman" w:eastAsia="Times New Roman" w:hAnsi="Times New Roman" w:cs="Times New Roman"/>
+        </w:rPr>
+        <w:t>• Método: Coleta de feedback dos usuários,</w:t>
+      </w:r>
+      <w:r>
+        <w:rPr>
+          <w:rFonts w:ascii="Times New Roman" w:eastAsia="Times New Roman" w:hAnsi="Times New Roman" w:cs="Times New Roman"/>
+        </w:rPr>
+        <w:t xml:space="preserve"> </w:t>
+      </w:r>
+      <w:r>
+        <w:rPr>
+          <w:rFonts w:ascii="Times New Roman" w:eastAsia="Times New Roman" w:hAnsi="Times New Roman" w:cs="Times New Roman"/>
+        </w:rPr>
+        <w:t>avaliação contínua da eficácia do aplicativo</w:t>
+      </w:r>
+      <w:r>
+        <w:rPr>
+          <w:rFonts w:ascii="Times New Roman" w:eastAsia="Times New Roman" w:hAnsi="Times New Roman" w:cs="Times New Roman"/>
+        </w:rPr>
+        <w:t xml:space="preserve"> para controle do estoque.</w:t>
+      </w:r>
+    </w:p>
+    <w:p>
+      <w:pPr>
+        <w:spacing w:line="360" w:lineRule="auto"/>
+        <w:ind w:firstLine="708"/>
+        <w:jc w:val="both"/>
+        <w:rPr>
+          <w:rFonts w:ascii="Times New Roman" w:eastAsia="Times New Roman" w:hAnsi="Times New Roman" w:cs="Times New Roman"/>
+        </w:rPr>
+      </w:pPr>
+      <w:r>
+        <w:rPr>
+          <w:rFonts w:ascii="Times New Roman" w:eastAsia="Times New Roman" w:hAnsi="Times New Roman" w:cs="Times New Roman"/>
+        </w:rPr>
+        <w:t>Cada tópico da metodologia foi atendido e desenvolvido, trazendo para a aplicação segurança para seu manuseio, garantindo o controle necessário do estoque.</w:t>
+      </w:r>
+    </w:p>
+    <w:p>
+      <w:pPr>
+        <w:spacing w:line="360" w:lineRule="auto"/>
+        <w:ind w:firstLine="708"/>
+        <w:jc w:val="both"/>
+        <w:rPr>
+          <w:rFonts w:ascii="Times New Roman" w:eastAsia="Times New Roman" w:hAnsi="Times New Roman" w:cs="Times New Roman"/>
+        </w:rPr>
+      </w:pPr>
+    </w:p>
+    <w:p>
+      <w:pPr>
+        <w:spacing w:line="360" w:lineRule="auto"/>
+        <w:ind w:firstLine="708"/>
+        <w:jc w:val="both"/>
+        <w:rPr>
+          <w:rFonts w:ascii="Times New Roman" w:eastAsia="Times New Roman" w:hAnsi="Times New Roman" w:cs="Times New Roman"/>
+        </w:rPr>
+      </w:pPr>
+    </w:p>
+    <w:p>
+      <w:pPr>
+        <w:spacing w:line="360" w:lineRule="auto"/>
+        <w:ind w:firstLine="708"/>
+        <w:jc w:val="both"/>
         <w:rPr>
           <w:rFonts w:ascii="Times New Roman" w:eastAsia="Times New Roman" w:hAnsi="Times New Roman" w:cs="Times New Roman"/>
         </w:rPr>
@@ -3878,302 +4105,6 @@
           <w:rFonts w:ascii="Times New Roman" w:eastAsia="Times New Roman" w:hAnsi="Times New Roman" w:cs="Times New Roman"/>
         </w:rPr>
         <w:lastRenderedPageBreak/>
-        <w:t xml:space="preserve">• Método: </w:t>
-      </w:r>
-      <w:r>
-        <w:rPr>
-          <w:rFonts w:ascii="Times New Roman" w:eastAsia="Times New Roman" w:hAnsi="Times New Roman" w:cs="Times New Roman"/>
-        </w:rPr>
-        <w:t xml:space="preserve">Separação das tecnologias conhecidas, avaliação do conhecimento dos membros do grupo para utilização </w:t>
-      </w:r>
-      <w:bookmarkStart w:id="1" w:name="_Int_hS4tRVzf"/>
-      <w:r>
-        <w:rPr>
-          <w:rFonts w:ascii="Times New Roman" w:eastAsia="Times New Roman" w:hAnsi="Times New Roman" w:cs="Times New Roman"/>
-        </w:rPr>
-        <w:t>d</w:t>
-      </w:r>
-      <w:r>
-        <w:rPr>
-          <w:rFonts w:ascii="Times New Roman" w:eastAsia="Times New Roman" w:hAnsi="Times New Roman" w:cs="Times New Roman"/>
-        </w:rPr>
-        <w:t>a</w:t>
-      </w:r>
-      <w:r>
-        <w:rPr>
-          <w:rFonts w:ascii="Times New Roman" w:eastAsia="Times New Roman" w:hAnsi="Times New Roman" w:cs="Times New Roman"/>
-        </w:rPr>
-        <w:t xml:space="preserve"> mesma</w:t>
-      </w:r>
-      <w:bookmarkEnd w:id="1"/>
-      <w:r>
-        <w:rPr>
-          <w:rFonts w:ascii="Times New Roman" w:eastAsia="Times New Roman" w:hAnsi="Times New Roman" w:cs="Times New Roman"/>
-        </w:rPr>
-        <w:t>, capacidade de desenvolvimento de cada ferramenta.</w:t>
-      </w:r>
-    </w:p>
-    <w:p>
-      <w:pPr>
-        <w:spacing w:line="360" w:lineRule="auto"/>
-        <w:ind w:firstLine="708"/>
-        <w:jc w:val="both"/>
-        <w:rPr>
-          <w:rFonts w:ascii="Times New Roman" w:eastAsia="Times New Roman" w:hAnsi="Times New Roman" w:cs="Times New Roman"/>
-        </w:rPr>
-      </w:pPr>
-      <w:r>
-        <w:rPr>
-          <w:rFonts w:ascii="Times New Roman" w:eastAsia="Times New Roman" w:hAnsi="Times New Roman" w:cs="Times New Roman"/>
-        </w:rPr>
-        <w:t xml:space="preserve">4. Desenvolvimento do Aplicativo: </w:t>
-      </w:r>
-    </w:p>
-    <w:p>
-      <w:pPr>
-        <w:spacing w:line="360" w:lineRule="auto"/>
-        <w:ind w:firstLine="708"/>
-        <w:jc w:val="both"/>
-        <w:rPr>
-          <w:rFonts w:ascii="Times New Roman" w:eastAsia="Times New Roman" w:hAnsi="Times New Roman" w:cs="Times New Roman"/>
-        </w:rPr>
-      </w:pPr>
-      <w:r>
-        <w:rPr>
-          <w:rFonts w:ascii="Times New Roman" w:eastAsia="Times New Roman" w:hAnsi="Times New Roman" w:cs="Times New Roman"/>
-        </w:rPr>
-        <w:t xml:space="preserve">• Descrição: </w:t>
-      </w:r>
-      <w:r>
-        <w:rPr>
-          <w:rFonts w:ascii="Times New Roman" w:eastAsia="Times New Roman" w:hAnsi="Times New Roman" w:cs="Times New Roman"/>
-        </w:rPr>
-        <w:t xml:space="preserve">O desenvolvimento do aplicativo inclui a fase de discussão entre os membros para a criação do aplicativo web, seguindo </w:t>
-      </w:r>
-      <w:r>
-        <w:rPr>
-          <w:rFonts w:ascii="Times New Roman" w:eastAsia="Times New Roman" w:hAnsi="Times New Roman" w:cs="Times New Roman"/>
-        </w:rPr>
-        <w:t xml:space="preserve">os conhecimentos para programação do Software, sendo necessária a </w:t>
-      </w:r>
-      <w:r>
-        <w:rPr>
-          <w:rFonts w:ascii="Times New Roman" w:eastAsia="Times New Roman" w:hAnsi="Times New Roman" w:cs="Times New Roman"/>
-        </w:rPr>
-        <w:t xml:space="preserve">atenção em sua usabilidade. </w:t>
-      </w:r>
-    </w:p>
-    <w:p>
-      <w:pPr>
-        <w:spacing w:line="360" w:lineRule="auto"/>
-        <w:ind w:firstLine="708"/>
-        <w:jc w:val="both"/>
-        <w:rPr>
-          <w:rFonts w:ascii="Times New Roman" w:eastAsia="Times New Roman" w:hAnsi="Times New Roman" w:cs="Times New Roman"/>
-        </w:rPr>
-      </w:pPr>
-      <w:r>
-        <w:rPr>
-          <w:rFonts w:ascii="Times New Roman" w:eastAsia="Times New Roman" w:hAnsi="Times New Roman" w:cs="Times New Roman"/>
-        </w:rPr>
-        <w:t xml:space="preserve">• Método: </w:t>
-      </w:r>
-      <w:r>
-        <w:rPr>
-          <w:rFonts w:ascii="Times New Roman" w:eastAsia="Times New Roman" w:hAnsi="Times New Roman" w:cs="Times New Roman"/>
-        </w:rPr>
-        <w:t>Comunicação entre os membros para a criação de forma ágil e metodologia certeira para a criação.</w:t>
-      </w:r>
-      <w:r>
-        <w:rPr>
-          <w:rFonts w:ascii="Times New Roman" w:eastAsia="Times New Roman" w:hAnsi="Times New Roman" w:cs="Times New Roman"/>
-        </w:rPr>
-        <w:t xml:space="preserve"> Realização de testes e feedback dos usuários para garantir </w:t>
-      </w:r>
-      <w:r>
-        <w:rPr>
-          <w:rFonts w:ascii="Times New Roman" w:eastAsia="Times New Roman" w:hAnsi="Times New Roman" w:cs="Times New Roman"/>
-        </w:rPr>
-        <w:t>que o aplicativo está operando conforme os objetivos</w:t>
-      </w:r>
-      <w:r>
-        <w:rPr>
-          <w:rFonts w:ascii="Times New Roman" w:eastAsia="Times New Roman" w:hAnsi="Times New Roman" w:cs="Times New Roman"/>
-        </w:rPr>
-        <w:t>.</w:t>
-      </w:r>
-    </w:p>
-    <w:p>
-      <w:pPr>
-        <w:spacing w:line="360" w:lineRule="auto"/>
-        <w:ind w:firstLine="708"/>
-        <w:jc w:val="both"/>
-      </w:pPr>
-      <w:r>
-        <w:rPr>
-          <w:rFonts w:ascii="Times New Roman" w:eastAsia="Times New Roman" w:hAnsi="Times New Roman" w:cs="Times New Roman"/>
-        </w:rPr>
-        <w:t>5</w:t>
-      </w:r>
-      <w:r>
-        <w:rPr>
-          <w:rFonts w:ascii="Times New Roman" w:eastAsia="Times New Roman" w:hAnsi="Times New Roman" w:cs="Times New Roman"/>
-        </w:rPr>
-        <w:t>. Implantação:</w:t>
-      </w:r>
-    </w:p>
-    <w:p>
-      <w:pPr>
-        <w:spacing w:line="360" w:lineRule="auto"/>
-        <w:ind w:firstLine="708"/>
-        <w:jc w:val="both"/>
-        <w:rPr>
-          <w:rFonts w:ascii="Times New Roman" w:eastAsia="Times New Roman" w:hAnsi="Times New Roman" w:cs="Times New Roman"/>
-        </w:rPr>
-      </w:pPr>
-      <w:r>
-        <w:rPr>
-          <w:rFonts w:ascii="Times New Roman" w:eastAsia="Times New Roman" w:hAnsi="Times New Roman" w:cs="Times New Roman"/>
-        </w:rPr>
-        <w:t xml:space="preserve"> • Descrição: A implantação envolve a apresentação do aplicativo para os usuários, não sendo necessária a realização de treinamentos devido a </w:t>
-      </w:r>
-      <w:r>
-        <w:rPr>
-          <w:rFonts w:ascii="Times New Roman" w:eastAsia="Times New Roman" w:hAnsi="Times New Roman" w:cs="Times New Roman"/>
-        </w:rPr>
-        <w:t>interface intuitiva, atendendo ao objetivo traçado para o aplicativo.</w:t>
-      </w:r>
-    </w:p>
-    <w:p>
-      <w:pPr>
-        <w:spacing w:line="360" w:lineRule="auto"/>
-        <w:ind w:firstLine="708"/>
-        <w:jc w:val="both"/>
-      </w:pPr>
-      <w:r>
-        <w:rPr>
-          <w:rFonts w:ascii="Times New Roman" w:eastAsia="Times New Roman" w:hAnsi="Times New Roman" w:cs="Times New Roman"/>
-        </w:rPr>
-        <w:t xml:space="preserve"> • Método: </w:t>
-      </w:r>
-      <w:r>
-        <w:rPr>
-          <w:rFonts w:ascii="Times New Roman" w:eastAsia="Times New Roman" w:hAnsi="Times New Roman" w:cs="Times New Roman"/>
-        </w:rPr>
-        <w:t>Execução da implantação, garantindo aos usuários suporte caso necessário a todo momento.</w:t>
-      </w:r>
-    </w:p>
-    <w:p>
-      <w:pPr>
-        <w:spacing w:line="360" w:lineRule="auto"/>
-        <w:ind w:firstLine="708"/>
-        <w:jc w:val="both"/>
-      </w:pPr>
-      <w:r>
-        <w:rPr>
-          <w:rFonts w:ascii="Times New Roman" w:eastAsia="Times New Roman" w:hAnsi="Times New Roman" w:cs="Times New Roman"/>
-        </w:rPr>
-        <w:t>6</w:t>
-      </w:r>
-      <w:r>
-        <w:rPr>
-          <w:rFonts w:ascii="Times New Roman" w:eastAsia="Times New Roman" w:hAnsi="Times New Roman" w:cs="Times New Roman"/>
-        </w:rPr>
-        <w:t xml:space="preserve">. Avaliação e Ajustes: </w:t>
-      </w:r>
-    </w:p>
-    <w:p>
-      <w:pPr>
-        <w:spacing w:line="360" w:lineRule="auto"/>
-        <w:ind w:firstLine="708"/>
-        <w:jc w:val="both"/>
-      </w:pPr>
-      <w:r>
-        <w:rPr>
-          <w:rFonts w:ascii="Times New Roman" w:eastAsia="Times New Roman" w:hAnsi="Times New Roman" w:cs="Times New Roman"/>
-        </w:rPr>
-        <w:t xml:space="preserve">• Descrição: </w:t>
-      </w:r>
-      <w:r>
-        <w:rPr>
-          <w:rFonts w:ascii="Times New Roman" w:eastAsia="Times New Roman" w:hAnsi="Times New Roman" w:cs="Times New Roman"/>
-        </w:rPr>
-        <w:t>Realização de avaliações dos usuários quanto a interface, realizando melhorias caso necessário.</w:t>
-      </w:r>
-    </w:p>
-    <w:p>
-      <w:pPr>
-        <w:spacing w:line="360" w:lineRule="auto"/>
-        <w:ind w:firstLine="708"/>
-        <w:jc w:val="both"/>
-        <w:rPr>
-          <w:rFonts w:ascii="Times New Roman" w:eastAsia="Times New Roman" w:hAnsi="Times New Roman" w:cs="Times New Roman"/>
-        </w:rPr>
-      </w:pPr>
-      <w:r>
-        <w:rPr>
-          <w:rFonts w:ascii="Times New Roman" w:eastAsia="Times New Roman" w:hAnsi="Times New Roman" w:cs="Times New Roman"/>
-        </w:rPr>
-        <w:t>• Método: Coleta de feedback dos usuários,</w:t>
-      </w:r>
-      <w:r>
-        <w:rPr>
-          <w:rFonts w:ascii="Times New Roman" w:eastAsia="Times New Roman" w:hAnsi="Times New Roman" w:cs="Times New Roman"/>
-        </w:rPr>
-        <w:t xml:space="preserve"> </w:t>
-      </w:r>
-      <w:r>
-        <w:rPr>
-          <w:rFonts w:ascii="Times New Roman" w:eastAsia="Times New Roman" w:hAnsi="Times New Roman" w:cs="Times New Roman"/>
-        </w:rPr>
-        <w:t>avaliação contínua da eficácia do aplicativo</w:t>
-      </w:r>
-      <w:r>
-        <w:rPr>
-          <w:rFonts w:ascii="Times New Roman" w:eastAsia="Times New Roman" w:hAnsi="Times New Roman" w:cs="Times New Roman"/>
-        </w:rPr>
-        <w:t xml:space="preserve"> para controle do estoque.</w:t>
-      </w:r>
-    </w:p>
-    <w:p>
-      <w:pPr>
-        <w:spacing w:line="360" w:lineRule="auto"/>
-        <w:ind w:firstLine="708"/>
-        <w:jc w:val="both"/>
-        <w:rPr>
-          <w:rFonts w:ascii="Times New Roman" w:eastAsia="Times New Roman" w:hAnsi="Times New Roman" w:cs="Times New Roman"/>
-        </w:rPr>
-      </w:pPr>
-      <w:r>
-        <w:rPr>
-          <w:rFonts w:ascii="Times New Roman" w:eastAsia="Times New Roman" w:hAnsi="Times New Roman" w:cs="Times New Roman"/>
-        </w:rPr>
-        <w:t>Cada tópico da metodologia foi atendido e desenvolvido, trazendo para a aplicação segurança para seu manuseio, garantindo o controle necessário do estoque.</w:t>
-      </w:r>
-    </w:p>
-    <w:p>
-      <w:pPr>
-        <w:spacing w:line="360" w:lineRule="auto"/>
-        <w:ind w:firstLine="708"/>
-        <w:jc w:val="both"/>
-        <w:rPr>
-          <w:rFonts w:ascii="Times New Roman" w:eastAsia="Times New Roman" w:hAnsi="Times New Roman" w:cs="Times New Roman"/>
-        </w:rPr>
-      </w:pPr>
-    </w:p>
-    <w:p>
-      <w:pPr>
-        <w:spacing w:line="360" w:lineRule="auto"/>
-        <w:ind w:firstLine="708"/>
-        <w:jc w:val="both"/>
-        <w:rPr>
-          <w:rFonts w:ascii="Times New Roman" w:eastAsia="Times New Roman" w:hAnsi="Times New Roman" w:cs="Times New Roman"/>
-        </w:rPr>
-      </w:pPr>
-      <w:r>
-        <w:rPr>
-          <w:rFonts w:ascii="Times New Roman" w:eastAsia="Times New Roman" w:hAnsi="Times New Roman" w:cs="Times New Roman"/>
-        </w:rPr>
         <w:t>2.5 A</w:t>
       </w:r>
       <w:r>
@@ -4186,14 +4117,13 @@
     <w:p>
       <w:pPr>
         <w:spacing w:line="360" w:lineRule="auto"/>
-        <w:ind w:firstLine="708"/>
-        <w:jc w:val="both"/>
-      </w:pPr>
-      <w:r>
-        <w:rPr>
-          <w:rFonts w:ascii="Times New Roman" w:eastAsia="Times New Roman" w:hAnsi="Times New Roman" w:cs="Times New Roman"/>
-        </w:rPr>
-        <w:t xml:space="preserve"> Durante o desenvolvimento do projeto integrador “Software de Comunicação do Sistema Funerário Municipal”, várias disciplinas desempenharam papéis fundamentais </w:t>
+        <w:jc w:val="both"/>
+      </w:pPr>
+      <w:r>
+        <w:rPr>
+          <w:rFonts w:ascii="Times New Roman" w:eastAsia="Times New Roman" w:hAnsi="Times New Roman" w:cs="Times New Roman"/>
+        </w:rPr>
+        <w:t xml:space="preserve">Durante o desenvolvimento do projeto integrador “Software de Comunicação do Sistema Funerário Municipal”, várias disciplinas desempenharam papéis fundamentais </w:t>
       </w:r>
       <w:r>
         <w:rPr>
@@ -4223,17 +4153,12 @@
     <w:p>
       <w:pPr>
         <w:spacing w:line="360" w:lineRule="auto"/>
-        <w:ind w:firstLine="708"/>
-        <w:jc w:val="both"/>
-        <w:rPr>
-          <w:rFonts w:ascii="Times New Roman" w:eastAsia="Times New Roman" w:hAnsi="Times New Roman" w:cs="Times New Roman"/>
-        </w:rPr>
-      </w:pPr>
-      <w:r>
-        <w:rPr>
-          <w:rFonts w:ascii="Times New Roman" w:eastAsia="Times New Roman" w:hAnsi="Times New Roman" w:cs="Times New Roman"/>
-        </w:rPr>
-        <w:lastRenderedPageBreak/>
+        <w:jc w:val="both"/>
+      </w:pPr>
+      <w:r>
+        <w:rPr>
+          <w:rFonts w:ascii="Times New Roman" w:eastAsia="Times New Roman" w:hAnsi="Times New Roman" w:cs="Times New Roman"/>
+        </w:rPr>
         <w:t xml:space="preserve">Interface Humano-Computador: </w:t>
       </w:r>
       <w:r>
@@ -4298,7 +4223,6 @@
     <w:p>
       <w:pPr>
         <w:spacing w:line="360" w:lineRule="auto"/>
-        <w:ind w:firstLine="708"/>
         <w:jc w:val="both"/>
         <w:rPr>
           <w:rFonts w:ascii="Times New Roman" w:eastAsia="Times New Roman" w:hAnsi="Times New Roman" w:cs="Times New Roman"/>
@@ -4320,7 +4244,6 @@
     <w:p>
       <w:pPr>
         <w:spacing w:line="360" w:lineRule="auto"/>
-        <w:ind w:firstLine="708"/>
         <w:jc w:val="both"/>
         <w:rPr>
           <w:rFonts w:ascii="Times New Roman" w:eastAsia="Times New Roman" w:hAnsi="Times New Roman" w:cs="Times New Roman"/>
@@ -4366,7 +4289,6 @@
     <w:p>
       <w:pPr>
         <w:spacing w:line="360" w:lineRule="auto"/>
-        <w:ind w:firstLine="708"/>
         <w:jc w:val="both"/>
         <w:rPr>
           <w:rFonts w:ascii="Times New Roman" w:eastAsia="Times New Roman" w:hAnsi="Times New Roman" w:cs="Times New Roman"/>
@@ -4430,41 +4352,58 @@
     <w:p>
       <w:pPr>
         <w:spacing w:line="360" w:lineRule="auto"/>
-        <w:ind w:firstLine="708"/>
-        <w:jc w:val="both"/>
-        <w:rPr>
-          <w:rFonts w:ascii="Times New Roman" w:eastAsia="Times New Roman" w:hAnsi="Times New Roman" w:cs="Times New Roman"/>
-        </w:rPr>
-      </w:pPr>
-    </w:p>
-    <w:p>
-      <w:pPr>
-        <w:pStyle w:val="PargrafodaLista"/>
-        <w:numPr>
-          <w:ilvl w:val="0"/>
-          <w:numId w:val="1"/>
-        </w:numPr>
-        <w:spacing w:line="360" w:lineRule="auto"/>
-        <w:jc w:val="both"/>
-        <w:rPr>
-          <w:rFonts w:ascii="Times New Roman" w:eastAsia="Times New Roman" w:hAnsi="Times New Roman" w:cs="Times New Roman"/>
-          <w:b/>
-          <w:bCs/>
-        </w:rPr>
-      </w:pPr>
-      <w:r>
-        <w:rPr>
-          <w:rFonts w:ascii="Times New Roman" w:eastAsia="Times New Roman" w:hAnsi="Times New Roman" w:cs="Times New Roman"/>
-          <w:b/>
-          <w:bCs/>
-        </w:rPr>
-        <w:t>RESULTADO</w:t>
-      </w:r>
-    </w:p>
-    <w:p>
-      <w:pPr>
-        <w:spacing w:line="360" w:lineRule="auto"/>
-        <w:ind w:firstLine="708"/>
+        <w:jc w:val="both"/>
+        <w:rPr>
+          <w:rFonts w:ascii="Times New Roman" w:eastAsia="Times New Roman" w:hAnsi="Times New Roman" w:cs="Times New Roman"/>
+        </w:rPr>
+      </w:pPr>
+    </w:p>
+    <w:p>
+      <w:pPr>
+        <w:spacing w:line="360" w:lineRule="auto"/>
+        <w:jc w:val="both"/>
+        <w:rPr>
+          <w:rFonts w:ascii="Times New Roman" w:eastAsia="Times New Roman" w:hAnsi="Times New Roman" w:cs="Times New Roman"/>
+          <w:b/>
+          <w:bCs/>
+        </w:rPr>
+      </w:pPr>
+      <w:r>
+        <w:rPr>
+          <w:rFonts w:ascii="Times New Roman" w:eastAsia="Times New Roman" w:hAnsi="Times New Roman" w:cs="Times New Roman"/>
+          <w:b/>
+          <w:bCs/>
+        </w:rPr>
+        <w:t xml:space="preserve">           </w:t>
+      </w:r>
+      <w:r>
+        <w:rPr>
+          <w:rFonts w:ascii="Times New Roman" w:eastAsia="Times New Roman" w:hAnsi="Times New Roman" w:cs="Times New Roman"/>
+          <w:b/>
+          <w:bCs/>
+        </w:rPr>
+        <w:t>3</w:t>
+      </w:r>
+      <w:r>
+        <w:rPr>
+          <w:rFonts w:ascii="Times New Roman" w:eastAsia="Times New Roman" w:hAnsi="Times New Roman" w:cs="Times New Roman"/>
+          <w:b/>
+          <w:bCs/>
+        </w:rPr>
+        <w:t>.</w:t>
+      </w:r>
+      <w:r>
+        <w:rPr>
+          <w:rFonts w:ascii="Times New Roman" w:eastAsia="Times New Roman" w:hAnsi="Times New Roman" w:cs="Times New Roman"/>
+          <w:b/>
+          <w:bCs/>
+        </w:rPr>
+        <w:t xml:space="preserve"> RESULTADO</w:t>
+      </w:r>
+    </w:p>
+    <w:p>
+      <w:pPr>
+        <w:spacing w:line="360" w:lineRule="auto"/>
         <w:jc w:val="both"/>
         <w:rPr>
           <w:rFonts w:ascii="Times New Roman" w:eastAsia="Times New Roman" w:hAnsi="Times New Roman" w:cs="Times New Roman"/>
@@ -4480,7 +4419,6 @@
     <w:p>
       <w:pPr>
         <w:spacing w:line="360" w:lineRule="auto"/>
-        <w:ind w:firstLine="708"/>
         <w:jc w:val="both"/>
         <w:rPr>
           <w:rFonts w:ascii="Times New Roman" w:eastAsia="Times New Roman" w:hAnsi="Times New Roman" w:cs="Times New Roman"/>
@@ -4496,16 +4434,16 @@
     <w:p>
       <w:pPr>
         <w:spacing w:line="360" w:lineRule="auto"/>
-        <w:ind w:firstLine="708"/>
-        <w:jc w:val="both"/>
-        <w:rPr>
-          <w:rFonts w:ascii="Times New Roman" w:eastAsia="Times New Roman" w:hAnsi="Times New Roman" w:cs="Times New Roman"/>
-        </w:rPr>
-      </w:pPr>
-      <w:r>
-        <w:rPr>
-          <w:rFonts w:ascii="Times New Roman" w:eastAsia="Times New Roman" w:hAnsi="Times New Roman" w:cs="Times New Roman"/>
-        </w:rPr>
+        <w:jc w:val="both"/>
+        <w:rPr>
+          <w:rFonts w:ascii="Times New Roman" w:eastAsia="Times New Roman" w:hAnsi="Times New Roman" w:cs="Times New Roman"/>
+        </w:rPr>
+      </w:pPr>
+      <w:r>
+        <w:rPr>
+          <w:rFonts w:ascii="Times New Roman" w:eastAsia="Times New Roman" w:hAnsi="Times New Roman" w:cs="Times New Roman"/>
+        </w:rPr>
+        <w:lastRenderedPageBreak/>
         <w:t xml:space="preserve">Após alguns testes e percebendo a dificuldade do grupo para utilizar </w:t>
       </w:r>
       <w:r>
@@ -4518,17 +4456,15 @@
     <w:p>
       <w:pPr>
         <w:spacing w:line="360" w:lineRule="auto"/>
-        <w:ind w:firstLine="708"/>
-        <w:jc w:val="both"/>
-        <w:rPr>
-          <w:rFonts w:ascii="Times New Roman" w:eastAsia="Times New Roman" w:hAnsi="Times New Roman" w:cs="Times New Roman"/>
-        </w:rPr>
-      </w:pPr>
-      <w:r>
-        <w:rPr>
-          <w:rFonts w:ascii="Times New Roman" w:eastAsia="Times New Roman" w:hAnsi="Times New Roman" w:cs="Times New Roman"/>
-        </w:rPr>
-        <w:lastRenderedPageBreak/>
+        <w:jc w:val="both"/>
+        <w:rPr>
+          <w:rFonts w:ascii="Times New Roman" w:eastAsia="Times New Roman" w:hAnsi="Times New Roman" w:cs="Times New Roman"/>
+        </w:rPr>
+      </w:pPr>
+      <w:r>
+        <w:rPr>
+          <w:rFonts w:ascii="Times New Roman" w:eastAsia="Times New Roman" w:hAnsi="Times New Roman" w:cs="Times New Roman"/>
+        </w:rPr>
         <w:t>Desta forma, a criação do Front-end com uma linguagem conhecida e constantemente manuseada pelo programador, possibilitou trazer uma interface facilitada, dinâmica e intuitiva, o</w:t>
       </w:r>
       <w:r>
@@ -4547,12 +4483,17 @@
     <w:p>
       <w:pPr>
         <w:spacing w:line="360" w:lineRule="auto"/>
-        <w:ind w:firstLine="708"/>
-        <w:jc w:val="both"/>
-        <w:rPr>
-          <w:rFonts w:ascii="Times New Roman" w:eastAsia="Times New Roman" w:hAnsi="Times New Roman" w:cs="Times New Roman"/>
-        </w:rPr>
-      </w:pPr>
+        <w:jc w:val="both"/>
+        <w:rPr>
+          <w:rFonts w:ascii="Times New Roman" w:eastAsia="Times New Roman" w:hAnsi="Times New Roman" w:cs="Times New Roman"/>
+        </w:rPr>
+      </w:pPr>
+      <w:r>
+        <w:rPr>
+          <w:rFonts w:ascii="Times New Roman" w:eastAsia="Times New Roman" w:hAnsi="Times New Roman" w:cs="Times New Roman"/>
+        </w:rPr>
+        <w:t xml:space="preserve">          </w:t>
+      </w:r>
       <w:r>
         <w:rPr>
           <w:rFonts w:ascii="Times New Roman" w:eastAsia="Times New Roman" w:hAnsi="Times New Roman" w:cs="Times New Roman"/>
@@ -4569,7 +4510,6 @@
     <w:p>
       <w:pPr>
         <w:spacing w:line="360" w:lineRule="auto"/>
-        <w:ind w:firstLine="708"/>
         <w:jc w:val="both"/>
         <w:rPr>
           <w:rFonts w:ascii="Times New Roman" w:eastAsia="Times New Roman" w:hAnsi="Times New Roman" w:cs="Times New Roman"/>
@@ -4585,7 +4525,6 @@
     <w:p>
       <w:pPr>
         <w:spacing w:line="360" w:lineRule="auto"/>
-        <w:ind w:firstLine="708"/>
         <w:jc w:val="both"/>
         <w:rPr>
           <w:rFonts w:ascii="Times New Roman" w:eastAsia="Times New Roman" w:hAnsi="Times New Roman" w:cs="Times New Roman"/>
@@ -4625,24 +4564,21 @@
     <w:p>
       <w:pPr>
         <w:spacing w:line="360" w:lineRule="auto"/>
-        <w:ind w:firstLine="708"/>
-        <w:jc w:val="both"/>
-        <w:rPr>
-          <w:rFonts w:ascii="Times New Roman" w:eastAsia="Times New Roman" w:hAnsi="Times New Roman" w:cs="Times New Roman"/>
-        </w:rPr>
-      </w:pPr>
-    </w:p>
-    <w:p>
-      <w:pPr>
-        <w:spacing w:line="360" w:lineRule="auto"/>
-        <w:ind w:firstLine="708"/>
-        <w:jc w:val="both"/>
-        <w:rPr>
-          <w:rFonts w:ascii="Times New Roman" w:eastAsia="Times New Roman" w:hAnsi="Times New Roman" w:cs="Times New Roman"/>
-          <w:b/>
-          <w:bCs/>
-        </w:rPr>
-      </w:pPr>
+        <w:jc w:val="both"/>
+        <w:rPr>
+          <w:rFonts w:ascii="Times New Roman" w:eastAsia="Times New Roman" w:hAnsi="Times New Roman" w:cs="Times New Roman"/>
+          <w:b/>
+          <w:bCs/>
+        </w:rPr>
+      </w:pPr>
+      <w:r>
+        <w:rPr>
+          <w:rFonts w:ascii="Times New Roman" w:eastAsia="Times New Roman" w:hAnsi="Times New Roman" w:cs="Times New Roman"/>
+          <w:b/>
+          <w:bCs/>
+        </w:rPr>
+        <w:t xml:space="preserve">         </w:t>
+      </w:r>
       <w:r>
         <w:rPr>
           <w:rFonts w:ascii="Times New Roman" w:eastAsia="Times New Roman" w:hAnsi="Times New Roman" w:cs="Times New Roman"/>
@@ -4691,37 +4627,7 @@
         <w:rPr>
           <w:rFonts w:ascii="Times New Roman" w:eastAsia="Times New Roman" w:hAnsi="Times New Roman" w:cs="Times New Roman"/>
         </w:rPr>
-        <w:t xml:space="preserve"> </w:t>
-      </w:r>
-    </w:p>
-    <w:p>
-      <w:pPr>
-        <w:spacing w:line="360" w:lineRule="auto"/>
-        <w:jc w:val="both"/>
-        <w:rPr>
-          <w:rFonts w:ascii="Times New Roman" w:eastAsia="Times New Roman" w:hAnsi="Times New Roman" w:cs="Times New Roman"/>
-        </w:rPr>
-      </w:pPr>
-      <w:r>
-        <w:rPr>
-          <w:rFonts w:ascii="Times New Roman" w:eastAsia="Times New Roman" w:hAnsi="Times New Roman" w:cs="Times New Roman"/>
-        </w:rPr>
         <w:t>O projeto alcançou seus objetivos principais ao criar uma plataforma web intuitiva baseada em PHP e MySQL, proporcionando uma interface amigável e de fácil navegação para os usuários. A solução não apenas permitiu uma comunicação mais eficiente entre os departamentos envolvidos, mas também garantiu precisão no controle de estoque, minimizando a falta de itens essenciais em momentos críticos.</w:t>
-      </w:r>
-    </w:p>
-    <w:p>
-      <w:pPr>
-        <w:spacing w:line="360" w:lineRule="auto"/>
-        <w:jc w:val="both"/>
-        <w:rPr>
-          <w:rFonts w:ascii="Times New Roman" w:eastAsia="Times New Roman" w:hAnsi="Times New Roman" w:cs="Times New Roman"/>
-        </w:rPr>
-      </w:pPr>
-      <w:r>
-        <w:rPr>
-          <w:rFonts w:ascii="Times New Roman" w:eastAsia="Times New Roman" w:hAnsi="Times New Roman" w:cs="Times New Roman"/>
-        </w:rPr>
-        <w:t xml:space="preserve"> </w:t>
       </w:r>
     </w:p>
     <w:p>
@@ -4752,21 +4658,6 @@
         <w:rPr>
           <w:rFonts w:ascii="Times New Roman" w:eastAsia="Times New Roman" w:hAnsi="Times New Roman" w:cs="Times New Roman"/>
         </w:rPr>
-        <w:t xml:space="preserve"> </w:t>
-      </w:r>
-    </w:p>
-    <w:p>
-      <w:pPr>
-        <w:spacing w:line="360" w:lineRule="auto"/>
-        <w:jc w:val="both"/>
-        <w:rPr>
-          <w:rFonts w:ascii="Times New Roman" w:eastAsia="Times New Roman" w:hAnsi="Times New Roman" w:cs="Times New Roman"/>
-        </w:rPr>
-      </w:pPr>
-      <w:r>
-        <w:rPr>
-          <w:rFonts w:ascii="Times New Roman" w:eastAsia="Times New Roman" w:hAnsi="Times New Roman" w:cs="Times New Roman"/>
-        </w:rPr>
         <w:t>Com a implementação bem-sucedida e a avaliação positiva dos usuários, o software demonstrou sua relevância e eficácia, proporcionando melhorias significativas na qualidade dos serviços prestados pelo sistema funerário municipal. Este projeto não apenas resolve os problemas imediatos de comunicação e controle de estoque, mas também estabelece uma base sólida para futuras inovações e aprimoramentos nos processos administrativos da prefeitura.</w:t>
       </w:r>
     </w:p>
@@ -4782,21 +4673,6 @@
         <w:rPr>
           <w:rFonts w:ascii="Times New Roman" w:eastAsia="Times New Roman" w:hAnsi="Times New Roman" w:cs="Times New Roman"/>
         </w:rPr>
-        <w:t xml:space="preserve"> </w:t>
-      </w:r>
-    </w:p>
-    <w:p>
-      <w:pPr>
-        <w:spacing w:line="360" w:lineRule="auto"/>
-        <w:jc w:val="both"/>
-        <w:rPr>
-          <w:rFonts w:ascii="Times New Roman" w:eastAsia="Times New Roman" w:hAnsi="Times New Roman" w:cs="Times New Roman"/>
-        </w:rPr>
-      </w:pPr>
-      <w:r>
-        <w:rPr>
-          <w:rFonts w:ascii="Times New Roman" w:eastAsia="Times New Roman" w:hAnsi="Times New Roman" w:cs="Times New Roman"/>
-        </w:rPr>
         <w:t>Em conclusão, o "Software de Comunicação do Sistema Funerário Municipal" se mostrou uma ferramenta vital para a gestão pública, evidenciando como a tecnologia pode ser empregada para resolver problemas complexos e melhorar significativamente a prestação de serviços à comunidade. A colaboração entre os setores envolvidos e o compromisso com a melhoria contínua garantem que a Prefeitura Municipal de Arujá esteja bem equipada para atender às necessidades de seus cidadãos de maneira eficiente e compassiva.</w:t>
       </w:r>
     </w:p>
@@ -4893,17 +4769,24 @@
     <w:p>
       <w:pPr>
         <w:spacing w:line="360" w:lineRule="auto"/>
-        <w:ind w:firstLine="708"/>
-        <w:jc w:val="both"/>
-        <w:rPr>
-          <w:rFonts w:ascii="Times New Roman" w:eastAsia="Times New Roman" w:hAnsi="Times New Roman" w:cs="Times New Roman"/>
-        </w:rPr>
-      </w:pPr>
-    </w:p>
-    <w:p>
-      <w:pPr>
-        <w:spacing w:line="360" w:lineRule="auto"/>
-        <w:ind w:firstLine="708"/>
+        <w:jc w:val="both"/>
+        <w:rPr>
+          <w:rFonts w:ascii="Times New Roman" w:eastAsia="Times New Roman" w:hAnsi="Times New Roman" w:cs="Times New Roman"/>
+        </w:rPr>
+      </w:pPr>
+    </w:p>
+    <w:p>
+      <w:pPr>
+        <w:spacing w:line="360" w:lineRule="auto"/>
+        <w:jc w:val="both"/>
+        <w:rPr>
+          <w:rFonts w:ascii="Times New Roman" w:eastAsia="Times New Roman" w:hAnsi="Times New Roman" w:cs="Times New Roman"/>
+        </w:rPr>
+      </w:pPr>
+    </w:p>
+    <w:p>
+      <w:pPr>
+        <w:spacing w:line="360" w:lineRule="auto"/>
         <w:jc w:val="both"/>
         <w:rPr>
           <w:rFonts w:ascii="Times New Roman" w:eastAsia="Times New Roman" w:hAnsi="Times New Roman" w:cs="Times New Roman"/>
@@ -4942,7 +4825,7 @@
     </w:p>
     <w:p>
       <w:pPr>
-        <w:spacing w:line="360" w:lineRule="auto"/>
+        <w:spacing w:line="240" w:lineRule="auto"/>
         <w:jc w:val="both"/>
         <w:rPr>
           <w:rFonts w:ascii="Times New Roman" w:eastAsia="Times New Roman" w:hAnsi="Times New Roman" w:cs="Times New Roman"/>
@@ -4990,7 +4873,7 @@
     </w:p>
     <w:p>
       <w:pPr>
-        <w:spacing w:line="360" w:lineRule="auto"/>
+        <w:spacing w:line="240" w:lineRule="auto"/>
         <w:jc w:val="both"/>
         <w:rPr>
           <w:rFonts w:ascii="system-ui" w:eastAsia="system-ui" w:hAnsi="system-ui" w:cs="system-ui"/>
@@ -5039,7 +4922,7 @@
     </w:p>
     <w:p>
       <w:pPr>
-        <w:spacing w:line="360" w:lineRule="auto"/>
+        <w:spacing w:line="240" w:lineRule="auto"/>
         <w:jc w:val="both"/>
       </w:pPr>
       <w:r>
@@ -5079,7 +4962,7 @@
     </w:p>
     <w:p>
       <w:pPr>
-        <w:spacing w:line="360" w:lineRule="auto"/>
+        <w:spacing w:line="240" w:lineRule="auto"/>
         <w:jc w:val="both"/>
       </w:pPr>
       <w:r>
@@ -5119,7 +5002,7 @@
     </w:p>
     <w:p>
       <w:pPr>
-        <w:spacing w:line="360" w:lineRule="auto"/>
+        <w:spacing w:line="240" w:lineRule="auto"/>
         <w:jc w:val="both"/>
       </w:pPr>
       <w:r>
@@ -5145,7 +5028,7 @@
     </w:p>
     <w:p>
       <w:pPr>
-        <w:spacing w:line="360" w:lineRule="auto"/>
+        <w:spacing w:line="240" w:lineRule="auto"/>
         <w:jc w:val="both"/>
       </w:pPr>
       <w:r>
@@ -5171,7 +5054,7 @@
     </w:p>
     <w:p>
       <w:pPr>
-        <w:spacing w:line="360" w:lineRule="auto"/>
+        <w:spacing w:line="240" w:lineRule="auto"/>
         <w:jc w:val="both"/>
         <w:rPr>
           <w:rFonts w:ascii="system-ui" w:eastAsia="system-ui" w:hAnsi="system-ui" w:cs="system-ui"/>
@@ -5206,7 +5089,7 @@
     </w:p>
     <w:p>
       <w:pPr>
-        <w:spacing w:line="360" w:lineRule="auto"/>
+        <w:spacing w:line="240" w:lineRule="auto"/>
         <w:jc w:val="both"/>
         <w:rPr>
           <w:rFonts w:ascii="system-ui" w:eastAsia="system-ui" w:hAnsi="system-ui" w:cs="system-ui"/>
@@ -5272,40 +5155,112 @@
         <w:spacing w:line="360" w:lineRule="auto"/>
         <w:jc w:val="both"/>
         <w:rPr>
+          <w:rFonts w:ascii="Times New Roman" w:eastAsia="system-ui" w:hAnsi="Times New Roman" w:cs="Times New Roman"/>
+          <w:b/>
+          <w:bCs/>
+        </w:rPr>
+      </w:pPr>
+    </w:p>
+    <w:p>
+      <w:pPr>
+        <w:spacing w:line="360" w:lineRule="auto"/>
+        <w:jc w:val="both"/>
+        <w:rPr>
+          <w:rFonts w:ascii="Times New Roman" w:eastAsia="system-ui" w:hAnsi="Times New Roman" w:cs="Times New Roman"/>
+          <w:b/>
+          <w:bCs/>
+        </w:rPr>
+      </w:pPr>
+    </w:p>
+    <w:p>
+      <w:pPr>
+        <w:spacing w:line="360" w:lineRule="auto"/>
+        <w:jc w:val="both"/>
+        <w:rPr>
+          <w:rFonts w:ascii="Times New Roman" w:eastAsia="system-ui" w:hAnsi="Times New Roman" w:cs="Times New Roman"/>
+          <w:b/>
+          <w:bCs/>
+        </w:rPr>
+      </w:pPr>
+    </w:p>
+    <w:p>
+      <w:pPr>
+        <w:spacing w:line="360" w:lineRule="auto"/>
+        <w:jc w:val="both"/>
+        <w:rPr>
+          <w:rFonts w:ascii="Times New Roman" w:eastAsia="system-ui" w:hAnsi="Times New Roman" w:cs="Times New Roman"/>
+          <w:b/>
+          <w:bCs/>
+        </w:rPr>
+      </w:pPr>
+    </w:p>
+    <w:p>
+      <w:pPr>
+        <w:spacing w:line="360" w:lineRule="auto"/>
+        <w:jc w:val="both"/>
+        <w:rPr>
+          <w:rFonts w:ascii="Times New Roman" w:eastAsia="system-ui" w:hAnsi="Times New Roman" w:cs="Times New Roman"/>
+          <w:b/>
+          <w:bCs/>
+        </w:rPr>
+      </w:pPr>
+    </w:p>
+    <w:p>
+      <w:pPr>
+        <w:spacing w:line="360" w:lineRule="auto"/>
+        <w:jc w:val="both"/>
+        <w:rPr>
+          <w:rFonts w:ascii="Times New Roman" w:eastAsia="system-ui" w:hAnsi="Times New Roman" w:cs="Times New Roman"/>
+          <w:b/>
+          <w:bCs/>
+        </w:rPr>
+      </w:pPr>
+      <w:r>
+        <w:rPr>
+          <w:rFonts w:ascii="Times New Roman" w:eastAsia="system-ui" w:hAnsi="Times New Roman" w:cs="Times New Roman"/>
+          <w:b/>
+          <w:bCs/>
+        </w:rPr>
+        <w:lastRenderedPageBreak/>
+        <w:t>ANEXOS</w:t>
+      </w:r>
+    </w:p>
+    <w:p>
+      <w:pPr>
+        <w:spacing w:line="360" w:lineRule="auto"/>
+        <w:jc w:val="both"/>
+        <w:rPr>
+          <w:rFonts w:ascii="Times New Roman" w:eastAsia="system-ui" w:hAnsi="Times New Roman" w:cs="Times New Roman"/>
+          <w:b/>
+          <w:bCs/>
+        </w:rPr>
+      </w:pPr>
+      <w:r>
+        <w:rPr>
+          <w:rFonts w:ascii="Times New Roman" w:eastAsia="system-ui" w:hAnsi="Times New Roman" w:cs="Times New Roman"/>
+          <w:b/>
+          <w:bCs/>
+        </w:rPr>
+        <w:t>ANEXO A</w:t>
+      </w:r>
+    </w:p>
+    <w:p>
+      <w:pPr>
+        <w:spacing w:line="360" w:lineRule="auto"/>
+        <w:jc w:val="both"/>
+        <w:rPr>
           <w:rFonts w:ascii="system-ui" w:eastAsia="system-ui" w:hAnsi="system-ui" w:cs="system-ui"/>
         </w:rPr>
       </w:pPr>
-    </w:p>
-    <w:p>
-      <w:pPr>
-        <w:spacing w:line="360" w:lineRule="auto"/>
-        <w:jc w:val="both"/>
-        <w:rPr>
-          <w:rFonts w:ascii="system-ui" w:eastAsia="system-ui" w:hAnsi="system-ui" w:cs="system-ui"/>
-        </w:rPr>
-      </w:pPr>
-      <w:r>
-        <w:rPr>
-          <w:rFonts w:ascii="system-ui" w:eastAsia="system-ui" w:hAnsi="system-ui" w:cs="system-ui"/>
-        </w:rPr>
-        <w:lastRenderedPageBreak/>
-        <w:t>ANEXO A</w:t>
-      </w:r>
-    </w:p>
-    <w:p>
-      <w:pPr>
-        <w:spacing w:line="360" w:lineRule="auto"/>
-        <w:jc w:val="both"/>
-      </w:pPr>
       <w:r>
         <w:rPr>
           <w:noProof/>
         </w:rPr>
         <w:drawing>
-          <wp:inline distT="0" distB="0" distL="0" distR="0" wp14:anchorId="2B534300" wp14:editId="2FD47E28">
-            <wp:extent cx="5755005" cy="8016875"/>
-            <wp:effectExtent l="0" t="0" r="0" b="3175"/>
-            <wp:docPr id="1441922991" name="Imagem 2"/>
+          <wp:inline distT="0" distB="0" distL="0" distR="0" wp14:anchorId="7F88E66A" wp14:editId="16974E06">
+            <wp:extent cx="5731510" cy="3035556"/>
+            <wp:effectExtent l="0" t="0" r="2540" b="0"/>
+            <wp:docPr id="95949265" name="Imagem 4" descr="Diagrama&#10;&#10;Descrição gerada automaticamente"/>
             <wp:cNvGraphicFramePr>
               <a:graphicFrameLocks xmlns:a="http://schemas.openxmlformats.org/drawingml/2006/main" noChangeAspect="1"/>
             </wp:cNvGraphicFramePr>
@@ -5313,13 +5268,13 @@
               <a:graphicData uri="http://schemas.openxmlformats.org/drawingml/2006/picture">
                 <pic:pic xmlns:pic="http://schemas.openxmlformats.org/drawingml/2006/picture">
                   <pic:nvPicPr>
-                    <pic:cNvPr id="0" name="Picture 2"/>
+                    <pic:cNvPr id="95949265" name="Imagem 4" descr="Diagrama&#10;&#10;Descrição gerada automaticamente"/>
                     <pic:cNvPicPr>
                       <a:picLocks noChangeAspect="1" noChangeArrowheads="1"/>
                     </pic:cNvPicPr>
                   </pic:nvPicPr>
                   <pic:blipFill>
-                    <a:blip r:embed="rId8">
+                    <a:blip r:embed="rId10">
                       <a:extLst>
                         <a:ext uri="{28A0092B-C50C-407E-A947-70E740481C1C}">
                           <a14:useLocalDpi xmlns:a14="http://schemas.microsoft.com/office/drawing/2010/main" val="0"/>
@@ -5334,7 +5289,7 @@
                   <pic:spPr bwMode="auto">
                     <a:xfrm>
                       <a:off x="0" y="0"/>
-                      <a:ext cx="5755005" cy="8016875"/>
+                      <a:ext cx="5731510" cy="3035556"/>
                     </a:xfrm>
                     <a:prstGeom prst="rect">
                       <a:avLst/>
@@ -5352,18 +5307,252 @@
       <w:pPr>
         <w:spacing w:line="360" w:lineRule="auto"/>
         <w:jc w:val="both"/>
-      </w:pPr>
-    </w:p>
-    <w:p>
-      <w:pPr>
-        <w:spacing w:line="360" w:lineRule="auto"/>
-        <w:jc w:val="both"/>
+        <w:rPr>
+          <w:rFonts w:ascii="system-ui" w:eastAsia="system-ui" w:hAnsi="system-ui" w:cs="system-ui"/>
+        </w:rPr>
+      </w:pPr>
+    </w:p>
+    <w:p>
+      <w:pPr>
+        <w:spacing w:line="360" w:lineRule="auto"/>
+        <w:jc w:val="both"/>
+        <w:rPr>
+          <w:rFonts w:ascii="system-ui" w:eastAsia="system-ui" w:hAnsi="system-ui" w:cs="system-ui"/>
+        </w:rPr>
+      </w:pPr>
+    </w:p>
+    <w:p>
+      <w:pPr>
+        <w:spacing w:line="360" w:lineRule="auto"/>
+        <w:jc w:val="both"/>
+        <w:rPr>
+          <w:rFonts w:ascii="system-ui" w:eastAsia="system-ui" w:hAnsi="system-ui" w:cs="system-ui"/>
+        </w:rPr>
+      </w:pPr>
+    </w:p>
+    <w:p>
+      <w:pPr>
+        <w:spacing w:line="360" w:lineRule="auto"/>
+        <w:jc w:val="both"/>
+        <w:rPr>
+          <w:rFonts w:ascii="system-ui" w:eastAsia="system-ui" w:hAnsi="system-ui" w:cs="system-ui"/>
+        </w:rPr>
+      </w:pPr>
+    </w:p>
+    <w:p>
+      <w:pPr>
+        <w:spacing w:line="360" w:lineRule="auto"/>
+        <w:jc w:val="both"/>
+        <w:rPr>
+          <w:rFonts w:ascii="system-ui" w:eastAsia="system-ui" w:hAnsi="system-ui" w:cs="system-ui"/>
+        </w:rPr>
+      </w:pPr>
+    </w:p>
+    <w:p>
+      <w:pPr>
+        <w:spacing w:line="360" w:lineRule="auto"/>
+        <w:jc w:val="both"/>
+        <w:rPr>
+          <w:rFonts w:ascii="system-ui" w:eastAsia="system-ui" w:hAnsi="system-ui" w:cs="system-ui"/>
+        </w:rPr>
+      </w:pPr>
+    </w:p>
+    <w:p>
+      <w:pPr>
+        <w:spacing w:line="360" w:lineRule="auto"/>
+        <w:jc w:val="both"/>
+        <w:rPr>
+          <w:rFonts w:ascii="system-ui" w:eastAsia="system-ui" w:hAnsi="system-ui" w:cs="system-ui"/>
+        </w:rPr>
+      </w:pPr>
+    </w:p>
+    <w:p>
+      <w:pPr>
+        <w:spacing w:line="360" w:lineRule="auto"/>
+        <w:jc w:val="both"/>
+        <w:rPr>
+          <w:rFonts w:ascii="system-ui" w:eastAsia="system-ui" w:hAnsi="system-ui" w:cs="system-ui"/>
+        </w:rPr>
+      </w:pPr>
+    </w:p>
+    <w:p>
+      <w:pPr>
+        <w:spacing w:line="360" w:lineRule="auto"/>
+        <w:jc w:val="both"/>
+        <w:rPr>
+          <w:rFonts w:ascii="system-ui" w:eastAsia="system-ui" w:hAnsi="system-ui" w:cs="system-ui"/>
+        </w:rPr>
+      </w:pPr>
+    </w:p>
+    <w:p>
+      <w:pPr>
+        <w:spacing w:line="360" w:lineRule="auto"/>
+        <w:jc w:val="both"/>
+        <w:rPr>
+          <w:rFonts w:ascii="system-ui" w:eastAsia="system-ui" w:hAnsi="system-ui" w:cs="system-ui"/>
+        </w:rPr>
+      </w:pPr>
+    </w:p>
+    <w:p>
+      <w:pPr>
+        <w:spacing w:line="360" w:lineRule="auto"/>
+        <w:jc w:val="both"/>
+        <w:rPr>
+          <w:rFonts w:ascii="system-ui" w:eastAsia="system-ui" w:hAnsi="system-ui" w:cs="system-ui"/>
+        </w:rPr>
+      </w:pPr>
+    </w:p>
+    <w:p>
+      <w:pPr>
+        <w:spacing w:line="360" w:lineRule="auto"/>
+        <w:jc w:val="both"/>
+        <w:rPr>
+          <w:rFonts w:ascii="system-ui" w:eastAsia="system-ui" w:hAnsi="system-ui" w:cs="system-ui"/>
+        </w:rPr>
+      </w:pPr>
+    </w:p>
+    <w:p>
+      <w:pPr>
+        <w:spacing w:line="360" w:lineRule="auto"/>
+        <w:jc w:val="both"/>
+        <w:rPr>
+          <w:rFonts w:ascii="Times New Roman" w:eastAsia="system-ui" w:hAnsi="Times New Roman" w:cs="Times New Roman"/>
+          <w:b/>
+          <w:bCs/>
+        </w:rPr>
+      </w:pPr>
+    </w:p>
+    <w:p>
+      <w:pPr>
+        <w:spacing w:line="360" w:lineRule="auto"/>
+        <w:jc w:val="both"/>
+        <w:rPr>
+          <w:rFonts w:ascii="Times New Roman" w:eastAsia="system-ui" w:hAnsi="Times New Roman" w:cs="Times New Roman"/>
+          <w:b/>
+          <w:bCs/>
+        </w:rPr>
+      </w:pPr>
+      <w:r>
+        <w:rPr>
+          <w:rFonts w:ascii="Times New Roman" w:eastAsia="system-ui" w:hAnsi="Times New Roman" w:cs="Times New Roman"/>
+          <w:b/>
+          <w:bCs/>
+        </w:rPr>
+        <w:lastRenderedPageBreak/>
+        <w:t>A</w:t>
+      </w:r>
+      <w:r>
+        <w:rPr>
+          <w:rFonts w:ascii="Times New Roman" w:eastAsia="system-ui" w:hAnsi="Times New Roman" w:cs="Times New Roman"/>
+          <w:b/>
+          <w:bCs/>
+        </w:rPr>
+        <w:t>PÊNDICE</w:t>
+      </w:r>
+      <w:r>
+        <w:rPr>
+          <w:rFonts w:ascii="Times New Roman" w:eastAsia="system-ui" w:hAnsi="Times New Roman" w:cs="Times New Roman"/>
+          <w:b/>
+          <w:bCs/>
+        </w:rPr>
+        <w:t>S</w:t>
+      </w:r>
+    </w:p>
+    <w:p>
+      <w:pPr>
+        <w:spacing w:line="360" w:lineRule="auto"/>
+        <w:jc w:val="both"/>
+        <w:rPr>
+          <w:rFonts w:ascii="Times New Roman" w:eastAsia="system-ui" w:hAnsi="Times New Roman" w:cs="Times New Roman"/>
+          <w:b/>
+          <w:bCs/>
+        </w:rPr>
+      </w:pPr>
+      <w:r>
+        <w:rPr>
+          <w:rFonts w:ascii="Times New Roman" w:eastAsia="system-ui" w:hAnsi="Times New Roman" w:cs="Times New Roman"/>
+          <w:b/>
+          <w:bCs/>
+        </w:rPr>
+        <w:t>APÊNDICE A</w:t>
+      </w:r>
+    </w:p>
+    <w:p>
+      <w:pPr>
+        <w:spacing w:line="360" w:lineRule="auto"/>
+        <w:jc w:val="both"/>
+        <w:rPr>
+          <w:rFonts w:ascii="Times New Roman" w:eastAsia="system-ui" w:hAnsi="Times New Roman" w:cs="Times New Roman"/>
+          <w:b/>
+          <w:bCs/>
+        </w:rPr>
       </w:pPr>
       <w:r>
         <w:rPr>
           <w:noProof/>
         </w:rPr>
-        <w:lastRenderedPageBreak/>
+        <w:drawing>
+          <wp:inline distT="0" distB="0" distL="0" distR="0" wp14:anchorId="2FC530A7" wp14:editId="729B3E2F">
+            <wp:extent cx="5731510" cy="7984146"/>
+            <wp:effectExtent l="0" t="0" r="2540" b="0"/>
+            <wp:docPr id="1441922991" name="Imagem 2" descr="Interface gráfica do usuário, Gráfico, Aplicativo&#10;&#10;Descrição gerada automaticamente"/>
+            <wp:cNvGraphicFramePr>
+              <a:graphicFrameLocks xmlns:a="http://schemas.openxmlformats.org/drawingml/2006/main" noChangeAspect="1"/>
+            </wp:cNvGraphicFramePr>
+            <a:graphic xmlns:a="http://schemas.openxmlformats.org/drawingml/2006/main">
+              <a:graphicData uri="http://schemas.openxmlformats.org/drawingml/2006/picture">
+                <pic:pic xmlns:pic="http://schemas.openxmlformats.org/drawingml/2006/picture">
+                  <pic:nvPicPr>
+                    <pic:cNvPr id="1441922991" name="Imagem 2" descr="Interface gráfica do usuário, Gráfico, Aplicativo&#10;&#10;Descrição gerada automaticamente"/>
+                    <pic:cNvPicPr>
+                      <a:picLocks noChangeAspect="1" noChangeArrowheads="1"/>
+                    </pic:cNvPicPr>
+                  </pic:nvPicPr>
+                  <pic:blipFill>
+                    <a:blip r:embed="rId11">
+                      <a:extLst>
+                        <a:ext uri="{28A0092B-C50C-407E-A947-70E740481C1C}">
+                          <a14:useLocalDpi xmlns:a14="http://schemas.microsoft.com/office/drawing/2010/main" val="0"/>
+                        </a:ext>
+                      </a:extLst>
+                    </a:blip>
+                    <a:srcRect/>
+                    <a:stretch>
+                      <a:fillRect/>
+                    </a:stretch>
+                  </pic:blipFill>
+                  <pic:spPr bwMode="auto">
+                    <a:xfrm>
+                      <a:off x="0" y="0"/>
+                      <a:ext cx="5731510" cy="7984146"/>
+                    </a:xfrm>
+                    <a:prstGeom prst="rect">
+                      <a:avLst/>
+                    </a:prstGeom>
+                    <a:noFill/>
+                  </pic:spPr>
+                </pic:pic>
+              </a:graphicData>
+            </a:graphic>
+          </wp:inline>
+        </w:drawing>
+      </w:r>
+    </w:p>
+    <w:p>
+      <w:pPr>
+        <w:spacing w:line="360" w:lineRule="auto"/>
+        <w:jc w:val="both"/>
+      </w:pPr>
+    </w:p>
+    <w:p>
+      <w:pPr>
+        <w:spacing w:line="360" w:lineRule="auto"/>
+        <w:jc w:val="both"/>
+      </w:pPr>
+      <w:r>
+        <w:rPr>
+          <w:noProof/>
+        </w:rPr>
         <w:drawing>
           <wp:inline distT="0" distB="0" distL="0" distR="0" wp14:anchorId="274B5F8E" wp14:editId="5AB1C7E5">
             <wp:extent cx="5755005" cy="8145145"/>
@@ -5382,7 +5571,7 @@
                     </pic:cNvPicPr>
                   </pic:nvPicPr>
                   <pic:blipFill>
-                    <a:blip r:embed="rId9">
+                    <a:blip r:embed="rId12">
                       <a:extLst>
                         <a:ext uri="{28A0092B-C50C-407E-A947-70E740481C1C}">
                           <a14:useLocalDpi xmlns:a14="http://schemas.microsoft.com/office/drawing/2010/main" val="0"/>
@@ -5415,32 +5604,51 @@
       <w:pPr>
         <w:spacing w:line="360" w:lineRule="auto"/>
         <w:jc w:val="both"/>
-      </w:pPr>
-    </w:p>
-    <w:p>
-      <w:pPr>
-        <w:spacing w:line="360" w:lineRule="auto"/>
-        <w:jc w:val="both"/>
-      </w:pPr>
-      <w:r>
-        <w:lastRenderedPageBreak/>
-        <w:t>ANEXO B</w:t>
-      </w:r>
-    </w:p>
-    <w:p>
-      <w:pPr>
-        <w:spacing w:line="360" w:lineRule="auto"/>
-        <w:jc w:val="both"/>
+        <w:rPr>
+          <w:rFonts w:ascii="Times New Roman" w:hAnsi="Times New Roman" w:cs="Times New Roman"/>
+          <w:b/>
+          <w:bCs/>
+        </w:rPr>
+      </w:pPr>
+    </w:p>
+    <w:p>
+      <w:pPr>
+        <w:spacing w:line="360" w:lineRule="auto"/>
+        <w:jc w:val="both"/>
+        <w:rPr>
+          <w:rFonts w:ascii="Times New Roman" w:hAnsi="Times New Roman" w:cs="Times New Roman"/>
+          <w:b/>
+          <w:bCs/>
+        </w:rPr>
+      </w:pPr>
+      <w:r>
+        <w:rPr>
+          <w:rFonts w:ascii="Times New Roman" w:hAnsi="Times New Roman" w:cs="Times New Roman"/>
+          <w:b/>
+          <w:bCs/>
+        </w:rPr>
+        <w:t>APÊNDICE B</w:t>
+      </w:r>
+    </w:p>
+    <w:p>
+      <w:pPr>
+        <w:spacing w:line="360" w:lineRule="auto"/>
+        <w:jc w:val="both"/>
+        <w:rPr>
+          <w:rFonts w:ascii="Times New Roman" w:hAnsi="Times New Roman" w:cs="Times New Roman"/>
+          <w:b/>
+          <w:bCs/>
+        </w:rPr>
       </w:pPr>
       <w:r>
         <w:rPr>
           <w:noProof/>
         </w:rPr>
         <w:drawing>
-          <wp:inline distT="0" distB="0" distL="0" distR="0" wp14:anchorId="6519FE12" wp14:editId="5AA78CEC">
-            <wp:extent cx="5755005" cy="3048000"/>
-            <wp:effectExtent l="0" t="0" r="0" b="0"/>
-            <wp:docPr id="95949265" name="Imagem 4"/>
+          <wp:inline distT="0" distB="0" distL="0" distR="0" wp14:anchorId="419AE9C8" wp14:editId="27ACEFD0">
+            <wp:extent cx="5731510" cy="3161973"/>
+            <wp:effectExtent l="0" t="0" r="2540" b="635"/>
+            <wp:docPr id="47934500" name="Imagem 7" descr="Diagrama&#10;&#10;Descrição gerada automaticamente"/>
             <wp:cNvGraphicFramePr>
               <a:graphicFrameLocks xmlns:a="http://schemas.openxmlformats.org/drawingml/2006/main" noChangeAspect="1"/>
             </wp:cNvGraphicFramePr>
@@ -5448,13 +5656,13 @@
               <a:graphicData uri="http://schemas.openxmlformats.org/drawingml/2006/picture">
                 <pic:pic xmlns:pic="http://schemas.openxmlformats.org/drawingml/2006/picture">
                   <pic:nvPicPr>
-                    <pic:cNvPr id="0" name="Picture 4"/>
+                    <pic:cNvPr id="47934500" name="Imagem 7" descr="Diagrama&#10;&#10;Descrição gerada automaticamente"/>
                     <pic:cNvPicPr>
                       <a:picLocks noChangeAspect="1" noChangeArrowheads="1"/>
                     </pic:cNvPicPr>
                   </pic:nvPicPr>
                   <pic:blipFill>
-                    <a:blip r:embed="rId10">
+                    <a:blip r:embed="rId13">
                       <a:extLst>
                         <a:ext uri="{28A0092B-C50C-407E-A947-70E740481C1C}">
                           <a14:useLocalDpi xmlns:a14="http://schemas.microsoft.com/office/drawing/2010/main" val="0"/>
@@ -5469,12 +5677,15 @@
                   <pic:spPr bwMode="auto">
                     <a:xfrm>
                       <a:off x="0" y="0"/>
-                      <a:ext cx="5755005" cy="3048000"/>
+                      <a:ext cx="5731510" cy="3161973"/>
                     </a:xfrm>
                     <a:prstGeom prst="rect">
                       <a:avLst/>
                     </a:prstGeom>
                     <a:noFill/>
+                    <a:ln>
+                      <a:noFill/>
+                    </a:ln>
                   </pic:spPr>
                 </pic:pic>
               </a:graphicData>
@@ -5485,102 +5696,237 @@
     </w:p>
     <w:p>
       <w:pPr>
-        <w:spacing w:line="360" w:lineRule="auto"/>
-        <w:jc w:val="both"/>
-      </w:pPr>
-    </w:p>
-    <w:p>
-      <w:pPr>
-        <w:spacing w:line="360" w:lineRule="auto"/>
-        <w:jc w:val="both"/>
-      </w:pPr>
-    </w:p>
-    <w:p>
-      <w:pPr>
-        <w:spacing w:line="360" w:lineRule="auto"/>
-        <w:jc w:val="both"/>
-      </w:pPr>
-    </w:p>
-    <w:p>
-      <w:pPr>
-        <w:spacing w:line="360" w:lineRule="auto"/>
-        <w:jc w:val="both"/>
-      </w:pPr>
-    </w:p>
-    <w:p>
-      <w:pPr>
-        <w:spacing w:line="360" w:lineRule="auto"/>
-        <w:jc w:val="both"/>
-      </w:pPr>
-    </w:p>
-    <w:p>
-      <w:pPr>
-        <w:spacing w:line="360" w:lineRule="auto"/>
-        <w:jc w:val="both"/>
-      </w:pPr>
-    </w:p>
-    <w:p>
-      <w:pPr>
-        <w:spacing w:line="360" w:lineRule="auto"/>
-        <w:jc w:val="both"/>
-      </w:pPr>
-    </w:p>
-    <w:p>
-      <w:pPr>
-        <w:spacing w:line="360" w:lineRule="auto"/>
-        <w:jc w:val="both"/>
-      </w:pPr>
-    </w:p>
-    <w:p>
-      <w:pPr>
-        <w:spacing w:line="360" w:lineRule="auto"/>
-        <w:jc w:val="both"/>
-      </w:pPr>
-    </w:p>
-    <w:p>
-      <w:pPr>
-        <w:spacing w:line="360" w:lineRule="auto"/>
-        <w:jc w:val="both"/>
-      </w:pPr>
-    </w:p>
-    <w:p>
-      <w:pPr>
-        <w:spacing w:line="360" w:lineRule="auto"/>
-        <w:jc w:val="both"/>
-      </w:pPr>
-    </w:p>
-    <w:p>
-      <w:pPr>
-        <w:spacing w:line="360" w:lineRule="auto"/>
-        <w:jc w:val="both"/>
-      </w:pPr>
-    </w:p>
-    <w:p>
-      <w:pPr>
-        <w:spacing w:line="360" w:lineRule="auto"/>
-        <w:jc w:val="both"/>
-      </w:pPr>
-    </w:p>
-    <w:p>
-      <w:pPr>
-        <w:spacing w:line="360" w:lineRule="auto"/>
-        <w:jc w:val="both"/>
-      </w:pPr>
-    </w:p>
-    <w:p>
-      <w:pPr>
         <w:pStyle w:val="NormalWeb"/>
         <w:rPr>
           <w:b/>
           <w:bCs/>
         </w:rPr>
       </w:pPr>
-      <w:r>
-        <w:rPr>
-          <w:b/>
-          <w:bCs/>
-        </w:rPr>
-        <w:lastRenderedPageBreak/>
+    </w:p>
+    <w:p>
+      <w:pPr>
+        <w:pStyle w:val="NormalWeb"/>
+        <w:rPr>
+          <w:b/>
+          <w:bCs/>
+        </w:rPr>
+      </w:pPr>
+    </w:p>
+    <w:p>
+      <w:pPr>
+        <w:pStyle w:val="NormalWeb"/>
+        <w:rPr>
+          <w:b/>
+          <w:bCs/>
+        </w:rPr>
+      </w:pPr>
+    </w:p>
+    <w:p>
+      <w:pPr>
+        <w:pStyle w:val="NormalWeb"/>
+        <w:rPr>
+          <w:b/>
+          <w:bCs/>
+        </w:rPr>
+      </w:pPr>
+    </w:p>
+    <w:p>
+      <w:pPr>
+        <w:pStyle w:val="NormalWeb"/>
+        <w:rPr>
+          <w:b/>
+          <w:bCs/>
+        </w:rPr>
+      </w:pPr>
+    </w:p>
+    <w:p>
+      <w:pPr>
+        <w:pStyle w:val="NormalWeb"/>
+        <w:rPr>
+          <w:b/>
+          <w:bCs/>
+        </w:rPr>
+      </w:pPr>
+    </w:p>
+    <w:p>
+      <w:pPr>
+        <w:pStyle w:val="NormalWeb"/>
+        <w:rPr>
+          <w:b/>
+          <w:bCs/>
+        </w:rPr>
+      </w:pPr>
+    </w:p>
+    <w:p>
+      <w:pPr>
+        <w:pStyle w:val="NormalWeb"/>
+        <w:rPr>
+          <w:b/>
+          <w:bCs/>
+        </w:rPr>
+      </w:pPr>
+    </w:p>
+    <w:p>
+      <w:pPr>
+        <w:pStyle w:val="NormalWeb"/>
+        <w:rPr>
+          <w:b/>
+          <w:bCs/>
+        </w:rPr>
+      </w:pPr>
+    </w:p>
+    <w:p>
+      <w:pPr>
+        <w:pStyle w:val="NormalWeb"/>
+        <w:rPr>
+          <w:b/>
+          <w:bCs/>
+        </w:rPr>
+      </w:pPr>
+    </w:p>
+    <w:p>
+      <w:pPr>
+        <w:pStyle w:val="NormalWeb"/>
+        <w:rPr>
+          <w:b/>
+          <w:bCs/>
+        </w:rPr>
+      </w:pPr>
+    </w:p>
+    <w:p>
+      <w:pPr>
+        <w:pStyle w:val="NormalWeb"/>
+        <w:rPr>
+          <w:b/>
+          <w:bCs/>
+        </w:rPr>
+      </w:pPr>
+    </w:p>
+    <w:p>
+      <w:pPr>
+        <w:pStyle w:val="NormalWeb"/>
+        <w:rPr>
+          <w:b/>
+          <w:bCs/>
+        </w:rPr>
+      </w:pPr>
+    </w:p>
+    <w:p>
+      <w:pPr>
+        <w:pStyle w:val="NormalWeb"/>
+        <w:rPr>
+          <w:b/>
+          <w:bCs/>
+        </w:rPr>
+      </w:pPr>
+    </w:p>
+    <w:p>
+      <w:pPr>
+        <w:pStyle w:val="NormalWeb"/>
+        <w:rPr>
+          <w:b/>
+          <w:bCs/>
+        </w:rPr>
+      </w:pPr>
+      <w:r>
+        <w:rPr>
+          <w:b/>
+          <w:bCs/>
+        </w:rPr>
+        <w:t>APNDICE C</w:t>
+      </w:r>
+      <w:r>
+        <w:rPr>
+          <w:noProof/>
+        </w:rPr>
+        <w:drawing>
+          <wp:inline distT="0" distB="0" distL="0" distR="0" wp14:anchorId="0C345E55" wp14:editId="6B392DFC">
+            <wp:extent cx="5731510" cy="8107573"/>
+            <wp:effectExtent l="0" t="0" r="2540" b="8255"/>
+            <wp:docPr id="737317654" name="Imagem 8" descr="Interface gráfica do usuário, Texto, Aplicativo&#10;&#10;Descrição gerada automaticamente"/>
+            <wp:cNvGraphicFramePr>
+              <a:graphicFrameLocks xmlns:a="http://schemas.openxmlformats.org/drawingml/2006/main" noChangeAspect="1"/>
+            </wp:cNvGraphicFramePr>
+            <a:graphic xmlns:a="http://schemas.openxmlformats.org/drawingml/2006/main">
+              <a:graphicData uri="http://schemas.openxmlformats.org/drawingml/2006/picture">
+                <pic:pic xmlns:pic="http://schemas.openxmlformats.org/drawingml/2006/picture">
+                  <pic:nvPicPr>
+                    <pic:cNvPr id="737317654" name="Imagem 8" descr="Interface gráfica do usuário, Texto, Aplicativo&#10;&#10;Descrição gerada automaticamente"/>
+                    <pic:cNvPicPr>
+                      <a:picLocks noChangeAspect="1" noChangeArrowheads="1"/>
+                    </pic:cNvPicPr>
+                  </pic:nvPicPr>
+                  <pic:blipFill>
+                    <a:blip r:embed="rId14">
+                      <a:extLst>
+                        <a:ext uri="{28A0092B-C50C-407E-A947-70E740481C1C}">
+                          <a14:useLocalDpi xmlns:a14="http://schemas.microsoft.com/office/drawing/2010/main" val="0"/>
+                        </a:ext>
+                      </a:extLst>
+                    </a:blip>
+                    <a:srcRect/>
+                    <a:stretch>
+                      <a:fillRect/>
+                    </a:stretch>
+                  </pic:blipFill>
+                  <pic:spPr bwMode="auto">
+                    <a:xfrm>
+                      <a:off x="0" y="0"/>
+                      <a:ext cx="5731510" cy="8107573"/>
+                    </a:xfrm>
+                    <a:prstGeom prst="rect">
+                      <a:avLst/>
+                    </a:prstGeom>
+                    <a:noFill/>
+                    <a:ln>
+                      <a:noFill/>
+                    </a:ln>
+                  </pic:spPr>
+                </pic:pic>
+              </a:graphicData>
+            </a:graphic>
+          </wp:inline>
+        </w:drawing>
+      </w:r>
+    </w:p>
+    <w:p>
+      <w:pPr>
+        <w:pStyle w:val="NormalWeb"/>
+        <w:rPr>
+          <w:b/>
+          <w:bCs/>
+        </w:rPr>
+      </w:pPr>
+    </w:p>
+    <w:p>
+      <w:pPr>
+        <w:pStyle w:val="NormalWeb"/>
+        <w:rPr>
+          <w:b/>
+          <w:bCs/>
+        </w:rPr>
+      </w:pPr>
+      <w:r>
+        <w:rPr>
+          <w:b/>
+          <w:bCs/>
+        </w:rPr>
+        <w:t>FIGURA 1</w:t>
+      </w:r>
+    </w:p>
+    <w:p>
+      <w:pPr>
+        <w:pStyle w:val="NormalWeb"/>
+        <w:rPr>
+          <w:b/>
+          <w:bCs/>
+        </w:rPr>
+      </w:pPr>
+      <w:r>
+        <w:rPr>
+          <w:b/>
+          <w:bCs/>
+        </w:rPr>
         <w:t>BRAINSTORM</w:t>
       </w:r>
     </w:p>
@@ -5611,7 +5957,7 @@
                     </pic:cNvPicPr>
                   </pic:nvPicPr>
                   <pic:blipFill>
-                    <a:blip r:embed="rId11">
+                    <a:blip r:embed="rId15">
                       <a:extLst>
                         <a:ext uri="{28A0092B-C50C-407E-A947-70E740481C1C}">
                           <a14:useLocalDpi xmlns:a14="http://schemas.microsoft.com/office/drawing/2010/main" val="0"/>
@@ -5659,10 +6005,9 @@
       </w:pPr>
     </w:p>
     <w:sectPr>
-      <w:headerReference w:type="default" r:id="rId12"/>
-      <w:footerReference w:type="default" r:id="rId13"/>
+      <w:headerReference w:type="default" r:id="rId16"/>
       <w:pgSz w:w="11906" w:h="16838"/>
-      <w:pgMar w:top="1440" w:right="1440" w:bottom="1440" w:left="1440" w:header="720" w:footer="720" w:gutter="0"/>
+      <w:pgMar w:top="1701" w:right="1134" w:bottom="1134" w:left="1701" w:header="720" w:footer="720" w:gutter="0"/>
       <w:cols w:space="720"/>
       <w:docGrid w:linePitch="360"/>
     </w:sectPr>
@@ -5848,6 +6193,48 @@
 </w:hdr>
 </file>
 
+<file path=word/header2.xml><?xml version="1.0" encoding="utf-8"?>
+<w:hdr xmlns:wpc="http://schemas.microsoft.com/office/word/2010/wordprocessingCanvas" xmlns:cx="http://schemas.microsoft.com/office/drawing/2014/chartex" xmlns:cx1="http://schemas.microsoft.com/office/drawing/2015/9/8/chartex" xmlns:cx2="http://schemas.microsoft.com/office/drawing/2015/10/21/chartex" xmlns:cx3="http://schemas.microsoft.com/office/drawing/2016/5/9/chartex" xmlns:cx4="http://schemas.microsoft.com/office/drawing/2016/5/10/chartex" xmlns:cx5="http://schemas.microsoft.com/office/drawing/2016/5/11/chartex" xmlns:cx6="http://schemas.microsoft.com/office/drawing/2016/5/12/chartex" xmlns:cx7="http://schemas.microsoft.com/office/drawing/2016/5/13/chartex" xmlns:cx8="http://schemas.microsoft.com/office/drawing/2016/5/14/chartex" xmlns:mc="http://schemas.openxmlformats.org/markup-compatibility/2006" xmlns:aink="http://schemas.microsoft.com/office/drawing/2016/ink" xmlns:am3d="http://schemas.microsoft.com/office/drawing/2017/model3d" xmlns:o="urn:schemas-microsoft-com:office:office" xmlns:oel="http://schemas.microsoft.com/office/2019/extlst" xmlns:r="http://schemas.openxmlformats.org/officeDocument/2006/relationships" xmlns:m="http://schemas.openxmlformats.org/officeDocument/2006/math" xmlns:v="urn:schemas-microsoft-com:vml" xmlns:wp14="http://schemas.microsoft.com/office/word/2010/wordprocessingDrawing" xmlns:wp="http://schemas.openxmlformats.org/drawingml/2006/wordprocessingDrawing" xmlns:w10="urn:schemas-microsoft-com:office:word" xmlns:w="http://schemas.openxmlformats.org/wordprocessingml/2006/main" xmlns:w14="http://schemas.microsoft.com/office/word/2010/wordml" xmlns:w15="http://schemas.microsoft.com/office/word/2012/wordml" xmlns:w16cex="http://schemas.microsoft.com/office/word/2018/wordml/cex" xmlns:w16cid="http://schemas.microsoft.com/office/word/2016/wordml/cid" xmlns:w16="http://schemas.microsoft.com/office/word/2018/wordml" xmlns:w16du="http://schemas.microsoft.com/office/word/2023/wordml/word16du" xmlns:w16sdtdh="http://schemas.microsoft.com/office/word/2020/wordml/sdtdatahash" xmlns:w16se="http://schemas.microsoft.com/office/word/2015/wordml/symex" xmlns:wpg="http://schemas.microsoft.com/office/word/2010/wordprocessingGroup" xmlns:wpi="http://schemas.microsoft.com/office/word/2010/wordprocessingInk" xmlns:wne="http://schemas.microsoft.com/office/word/2006/wordml" xmlns:wps="http://schemas.microsoft.com/office/word/2010/wordprocessingShape" mc:Ignorable="w14 w15 w16se w16cid w16 w16cex w16sdtdh w16du wp14">
+  <w:sdt>
+    <w:sdtPr>
+      <w:id w:val="1063607134"/>
+      <w:docPartObj>
+        <w:docPartGallery w:val="Page Numbers (Top of Page)"/>
+        <w:docPartUnique/>
+      </w:docPartObj>
+    </w:sdtPr>
+    <w:sdtContent>
+      <w:p>
+        <w:pPr>
+          <w:pStyle w:val="Cabealho"/>
+          <w:jc w:val="right"/>
+        </w:pPr>
+        <w:r>
+          <w:fldChar w:fldCharType="begin"/>
+        </w:r>
+        <w:r>
+          <w:instrText>PAGE   \* MERGEFORMAT</w:instrText>
+        </w:r>
+        <w:r>
+          <w:fldChar w:fldCharType="separate"/>
+        </w:r>
+        <w:r>
+          <w:t>2</w:t>
+        </w:r>
+        <w:r>
+          <w:fldChar w:fldCharType="end"/>
+        </w:r>
+      </w:p>
+    </w:sdtContent>
+  </w:sdt>
+  <w:p>
+    <w:pPr>
+      <w:pStyle w:val="Cabealho"/>
+    </w:pPr>
+  </w:p>
+</w:hdr>
+</file>
+
 <file path=word/intelligence2.xml><?xml version="1.0" encoding="utf-8"?>
 <int2:intelligence xmlns:int2="http://schemas.microsoft.com/office/intelligence/2020/intelligence" xmlns:oel="http://schemas.microsoft.com/office/2019/extlst">
   <int2:observations>
@@ -5860,9 +6247,6 @@
     <int2:bookmark int2:bookmarkName="_Int_hS4tRVzf" int2:invalidationBookmarkName="" int2:hashCode="41VZT5qVsDnEAA" int2:id="wj6JaMik">
       <int2:state int2:value="Rejected" int2:type="AugLoop_Text_Critique"/>
     </int2:bookmark>
-    <int2:bookmark int2:bookmarkName="_Int_YjbZHbK2" int2:invalidationBookmarkName="" int2:hashCode="wh+ud7oKGKJrvJ" int2:id="3eaaEoxP">
-      <int2:state int2:value="Rejected" int2:type="AugLoop_Text_Critique"/>
-    </int2:bookmark>
   </int2:observations>
   <int2:intelligenceSettings/>
   <int2:onDemandWorkflows/>
@@ -5872,6 +6256,184 @@
 <file path=word/numbering.xml><?xml version="1.0" encoding="utf-8"?>
 <w:numbering xmlns:wpc="http://schemas.microsoft.com/office/word/2010/wordprocessingCanvas" xmlns:cx="http://schemas.microsoft.com/office/drawing/2014/chartex" xmlns:cx1="http://schemas.microsoft.com/office/drawing/2015/9/8/chartex" xmlns:cx2="http://schemas.microsoft.com/office/drawing/2015/10/21/chartex" xmlns:cx3="http://schemas.microsoft.com/office/drawing/2016/5/9/chartex" xmlns:cx4="http://schemas.microsoft.com/office/drawing/2016/5/10/chartex" xmlns:cx5="http://schemas.microsoft.com/office/drawing/2016/5/11/chartex" xmlns:cx6="http://schemas.microsoft.com/office/drawing/2016/5/12/chartex" xmlns:cx7="http://schemas.microsoft.com/office/drawing/2016/5/13/chartex" xmlns:cx8="http://schemas.microsoft.com/office/drawing/2016/5/14/chartex" xmlns:mc="http://schemas.openxmlformats.org/markup-compatibility/2006" xmlns:aink="http://schemas.microsoft.com/office/drawing/2016/ink" xmlns:am3d="http://schemas.microsoft.com/office/drawing/2017/model3d" xmlns:o="urn:schemas-microsoft-com:office:office" xmlns:oel="http://schemas.microsoft.com/office/2019/extlst" xmlns:r="http://schemas.openxmlformats.org/officeDocument/2006/relationships" xmlns:m="http://schemas.openxmlformats.org/officeDocument/2006/math" xmlns:v="urn:schemas-microsoft-com:vml" xmlns:wp14="http://schemas.microsoft.com/office/word/2010/wordprocessingDrawing" xmlns:wp="http://schemas.openxmlformats.org/drawingml/2006/wordprocessingDrawing" xmlns:w10="urn:schemas-microsoft-com:office:word" xmlns:w="http://schemas.openxmlformats.org/wordprocessingml/2006/main" xmlns:w14="http://schemas.microsoft.com/office/word/2010/wordml" xmlns:w15="http://schemas.microsoft.com/office/word/2012/wordml" xmlns:w16cex="http://schemas.microsoft.com/office/word/2018/wordml/cex" xmlns:w16cid="http://schemas.microsoft.com/office/word/2016/wordml/cid" xmlns:w16="http://schemas.microsoft.com/office/word/2018/wordml" xmlns:w16du="http://schemas.microsoft.com/office/word/2023/wordml/word16du" xmlns:w16sdtdh="http://schemas.microsoft.com/office/word/2020/wordml/sdtdatahash" xmlns:w16se="http://schemas.microsoft.com/office/word/2015/wordml/symex" xmlns:wpg="http://schemas.microsoft.com/office/word/2010/wordprocessingGroup" xmlns:wpi="http://schemas.microsoft.com/office/word/2010/wordprocessingInk" xmlns:wne="http://schemas.microsoft.com/office/word/2006/wordml" xmlns:wps="http://schemas.microsoft.com/office/word/2010/wordprocessingShape" mc:Ignorable="w14 w15 w16se w16cid w16 w16cex w16sdtdh w16du wp14">
   <w:abstractNum w:abstractNumId="0" w15:restartNumberingAfterBreak="0">
+    <w:nsid w:val="248B3277"/>
+    <w:multiLevelType w:val="hybridMultilevel"/>
+    <w:tmpl w:val="462C8840"/>
+    <w:lvl w:ilvl="0" w:tplc="5C9E82AA">
+      <w:start w:val="3"/>
+      <w:numFmt w:val="decimal"/>
+      <w:lvlText w:val="%1"/>
+      <w:lvlJc w:val="left"/>
+      <w:pPr>
+        <w:ind w:left="720" w:hanging="360"/>
+      </w:pPr>
+      <w:rPr>
+        <w:rFonts w:hint="default"/>
+      </w:rPr>
+    </w:lvl>
+    <w:lvl w:ilvl="1" w:tplc="04160019" w:tentative="1">
+      <w:start w:val="1"/>
+      <w:numFmt w:val="lowerLetter"/>
+      <w:lvlText w:val="%2."/>
+      <w:lvlJc w:val="left"/>
+      <w:pPr>
+        <w:ind w:left="1440" w:hanging="360"/>
+      </w:pPr>
+    </w:lvl>
+    <w:lvl w:ilvl="2" w:tplc="0416001B" w:tentative="1">
+      <w:start w:val="1"/>
+      <w:numFmt w:val="lowerRoman"/>
+      <w:lvlText w:val="%3."/>
+      <w:lvlJc w:val="right"/>
+      <w:pPr>
+        <w:ind w:left="2160" w:hanging="180"/>
+      </w:pPr>
+    </w:lvl>
+    <w:lvl w:ilvl="3" w:tplc="0416000F" w:tentative="1">
+      <w:start w:val="1"/>
+      <w:numFmt w:val="decimal"/>
+      <w:lvlText w:val="%4."/>
+      <w:lvlJc w:val="left"/>
+      <w:pPr>
+        <w:ind w:left="2880" w:hanging="360"/>
+      </w:pPr>
+    </w:lvl>
+    <w:lvl w:ilvl="4" w:tplc="04160019" w:tentative="1">
+      <w:start w:val="1"/>
+      <w:numFmt w:val="lowerLetter"/>
+      <w:lvlText w:val="%5."/>
+      <w:lvlJc w:val="left"/>
+      <w:pPr>
+        <w:ind w:left="3600" w:hanging="360"/>
+      </w:pPr>
+    </w:lvl>
+    <w:lvl w:ilvl="5" w:tplc="0416001B" w:tentative="1">
+      <w:start w:val="1"/>
+      <w:numFmt w:val="lowerRoman"/>
+      <w:lvlText w:val="%6."/>
+      <w:lvlJc w:val="right"/>
+      <w:pPr>
+        <w:ind w:left="4320" w:hanging="180"/>
+      </w:pPr>
+    </w:lvl>
+    <w:lvl w:ilvl="6" w:tplc="0416000F" w:tentative="1">
+      <w:start w:val="1"/>
+      <w:numFmt w:val="decimal"/>
+      <w:lvlText w:val="%7."/>
+      <w:lvlJc w:val="left"/>
+      <w:pPr>
+        <w:ind w:left="5040" w:hanging="360"/>
+      </w:pPr>
+    </w:lvl>
+    <w:lvl w:ilvl="7" w:tplc="04160019" w:tentative="1">
+      <w:start w:val="1"/>
+      <w:numFmt w:val="lowerLetter"/>
+      <w:lvlText w:val="%8."/>
+      <w:lvlJc w:val="left"/>
+      <w:pPr>
+        <w:ind w:left="5760" w:hanging="360"/>
+      </w:pPr>
+    </w:lvl>
+    <w:lvl w:ilvl="8" w:tplc="0416001B" w:tentative="1">
+      <w:start w:val="1"/>
+      <w:numFmt w:val="lowerRoman"/>
+      <w:lvlText w:val="%9."/>
+      <w:lvlJc w:val="right"/>
+      <w:pPr>
+        <w:ind w:left="6480" w:hanging="180"/>
+      </w:pPr>
+    </w:lvl>
+  </w:abstractNum>
+  <w:abstractNum w:abstractNumId="1" w15:restartNumberingAfterBreak="0">
+    <w:nsid w:val="260F5479"/>
+    <w:multiLevelType w:val="hybridMultilevel"/>
+    <w:tmpl w:val="2514F168"/>
+    <w:lvl w:ilvl="0" w:tplc="64E66904">
+      <w:start w:val="3"/>
+      <w:numFmt w:val="decimal"/>
+      <w:lvlText w:val="%1"/>
+      <w:lvlJc w:val="left"/>
+      <w:pPr>
+        <w:ind w:left="720" w:hanging="360"/>
+      </w:pPr>
+      <w:rPr>
+        <w:rFonts w:hint="default"/>
+      </w:rPr>
+    </w:lvl>
+    <w:lvl w:ilvl="1" w:tplc="04160019" w:tentative="1">
+      <w:start w:val="1"/>
+      <w:numFmt w:val="lowerLetter"/>
+      <w:lvlText w:val="%2."/>
+      <w:lvlJc w:val="left"/>
+      <w:pPr>
+        <w:ind w:left="1440" w:hanging="360"/>
+      </w:pPr>
+    </w:lvl>
+    <w:lvl w:ilvl="2" w:tplc="0416001B" w:tentative="1">
+      <w:start w:val="1"/>
+      <w:numFmt w:val="lowerRoman"/>
+      <w:lvlText w:val="%3."/>
+      <w:lvlJc w:val="right"/>
+      <w:pPr>
+        <w:ind w:left="2160" w:hanging="180"/>
+      </w:pPr>
+    </w:lvl>
+    <w:lvl w:ilvl="3" w:tplc="0416000F" w:tentative="1">
+      <w:start w:val="1"/>
+      <w:numFmt w:val="decimal"/>
+      <w:lvlText w:val="%4."/>
+      <w:lvlJc w:val="left"/>
+      <w:pPr>
+        <w:ind w:left="2880" w:hanging="360"/>
+      </w:pPr>
+    </w:lvl>
+    <w:lvl w:ilvl="4" w:tplc="04160019" w:tentative="1">
+      <w:start w:val="1"/>
+      <w:numFmt w:val="lowerLetter"/>
+      <w:lvlText w:val="%5."/>
+      <w:lvlJc w:val="left"/>
+      <w:pPr>
+        <w:ind w:left="3600" w:hanging="360"/>
+      </w:pPr>
+    </w:lvl>
+    <w:lvl w:ilvl="5" w:tplc="0416001B" w:tentative="1">
+      <w:start w:val="1"/>
+      <w:numFmt w:val="lowerRoman"/>
+      <w:lvlText w:val="%6."/>
+      <w:lvlJc w:val="right"/>
+      <w:pPr>
+        <w:ind w:left="4320" w:hanging="180"/>
+      </w:pPr>
+    </w:lvl>
+    <w:lvl w:ilvl="6" w:tplc="0416000F" w:tentative="1">
+      <w:start w:val="1"/>
+      <w:numFmt w:val="decimal"/>
+      <w:lvlText w:val="%7."/>
+      <w:lvlJc w:val="left"/>
+      <w:pPr>
+        <w:ind w:left="5040" w:hanging="360"/>
+      </w:pPr>
+    </w:lvl>
+    <w:lvl w:ilvl="7" w:tplc="04160019" w:tentative="1">
+      <w:start w:val="1"/>
+      <w:numFmt w:val="lowerLetter"/>
+      <w:lvlText w:val="%8."/>
+      <w:lvlJc w:val="left"/>
+      <w:pPr>
+        <w:ind w:left="5760" w:hanging="360"/>
+      </w:pPr>
+    </w:lvl>
+    <w:lvl w:ilvl="8" w:tplc="0416001B" w:tentative="1">
+      <w:start w:val="1"/>
+      <w:numFmt w:val="lowerRoman"/>
+      <w:lvlText w:val="%9."/>
+      <w:lvlJc w:val="right"/>
+      <w:pPr>
+        <w:ind w:left="6480" w:hanging="180"/>
+      </w:pPr>
+    </w:lvl>
+  </w:abstractNum>
+  <w:abstractNum w:abstractNumId="2" w15:restartNumberingAfterBreak="0">
     <w:nsid w:val="33EAAF3A"/>
     <w:multiLevelType w:val="hybridMultilevel"/>
     <w:tmpl w:val="AFFA9564"/>
@@ -5957,7 +6519,7 @@
       </w:pPr>
     </w:lvl>
   </w:abstractNum>
-  <w:abstractNum w:abstractNumId="1" w15:restartNumberingAfterBreak="0">
+  <w:abstractNum w:abstractNumId="3" w15:restartNumberingAfterBreak="0">
     <w:nsid w:val="57BDB836"/>
     <w:multiLevelType w:val="hybridMultilevel"/>
     <w:tmpl w:val="D66C70A6"/>
@@ -6044,10 +6606,16 @@
     </w:lvl>
   </w:abstractNum>
   <w:num w:numId="1" w16cid:durableId="763452618">
-    <w:abstractNumId w:val="0"/>
+    <w:abstractNumId w:val="2"/>
   </w:num>
   <w:num w:numId="2" w16cid:durableId="1758013302">
+    <w:abstractNumId w:val="3"/>
+  </w:num>
+  <w:num w:numId="3" w16cid:durableId="1364869532">
     <w:abstractNumId w:val="1"/>
+  </w:num>
+  <w:num w:numId="4" w16cid:durableId="562721790">
+    <w:abstractNumId w:val="0"/>
   </w:num>
 </w:numbering>
 </file>

</xml_diff>